<commit_message>
moved figure legends to manuscript file
</commit_message>
<xml_diff>
--- a/Manuscripts/CoverLetter.docx
+++ b/Manuscripts/CoverLetter.docx
@@ -75,12 +75,31 @@
       </w:pPr>
     </w:p>
     <w:p>
-      <w:r>
-        <w:rPr>
-          <w:sz w:val="23"/>
-          <w:szCs w:val="23"/>
-        </w:rPr>
-        <w:t xml:space="preserve">The Obesity Special Issue on Time-Restricted Eating is the perfect place for this work because it covers 2 populations little considered in the field of </w:t>
+      <w:pPr>
+        <w:rPr>
+          <w:vertAlign w:val="subscript"/>
+        </w:rPr>
+      </w:pPr>
+      <w:r>
+        <w:rPr>
+          <w:sz w:val="23"/>
+          <w:szCs w:val="23"/>
+        </w:rPr>
+        <w:t xml:space="preserve">The Obesity Special Issue on Time-Restricted Eating is the perfect </w:t>
+      </w:r>
+      <w:r>
+        <w:rPr>
+          <w:sz w:val="23"/>
+          <w:szCs w:val="23"/>
+        </w:rPr>
+        <w:t>periodical</w:t>
+      </w:r>
+      <w:r>
+        <w:rPr>
+          <w:sz w:val="23"/>
+          <w:szCs w:val="23"/>
+        </w:rPr>
+        <w:t xml:space="preserve"> for this work because it covers 2 populations little considered in the field of </w:t>
       </w:r>
       <w:proofErr w:type="spellStart"/>
       <w:r>
@@ -96,7 +115,21 @@
           <w:sz w:val="23"/>
           <w:szCs w:val="23"/>
         </w:rPr>
-        <w:t xml:space="preserve">; gestating people and their offspring. Recent studies from </w:t>
+        <w:t xml:space="preserve">; </w:t>
+      </w:r>
+      <w:r>
+        <w:rPr>
+          <w:sz w:val="23"/>
+          <w:szCs w:val="23"/>
+        </w:rPr>
+        <w:t xml:space="preserve">pregnant </w:t>
+      </w:r>
+      <w:r>
+        <w:rPr>
+          <w:sz w:val="23"/>
+          <w:szCs w:val="23"/>
+        </w:rPr>
+        <w:t xml:space="preserve">people and their offspring. Recent studies from </w:t>
       </w:r>
       <w:r>
         <w:rPr>
@@ -110,23 +143,7 @@
           <w:sz w:val="23"/>
           <w:szCs w:val="23"/>
         </w:rPr>
-        <w:t xml:space="preserve"> </w:t>
-      </w:r>
-      <w:proofErr w:type="spellStart"/>
-      <w:r>
-        <w:rPr>
-          <w:sz w:val="23"/>
-          <w:szCs w:val="23"/>
-        </w:rPr>
-        <w:t>anad</w:t>
-      </w:r>
-      <w:proofErr w:type="spellEnd"/>
-      <w:r>
-        <w:rPr>
-          <w:sz w:val="23"/>
-          <w:szCs w:val="23"/>
-        </w:rPr>
-        <w:t xml:space="preserve"> colleagues have set precedent that women consider this diet while pregnant. However, data on the </w:t>
+        <w:t xml:space="preserve"> and colleagues have set precedent that women consider this diet while pregnant. However, data on the </w:t>
       </w:r>
       <w:r>
         <w:rPr>
@@ -140,7 +157,49 @@
           <w:sz w:val="23"/>
           <w:szCs w:val="23"/>
         </w:rPr>
-        <w:t xml:space="preserve"> implications of this diet during pregnancy are lacking and limited to fetal studies of mitigating the harms of high fat diet feeding. The enclosed original research article is novel in many ways. It focuses on the effect of the offspring to </w:t>
+        <w:t xml:space="preserve"> implications </w:t>
+      </w:r>
+      <w:r>
+        <w:rPr>
+          <w:sz w:val="23"/>
+          <w:szCs w:val="23"/>
+        </w:rPr>
+        <w:t>doing so</w:t>
+      </w:r>
+      <w:r>
+        <w:rPr>
+          <w:sz w:val="23"/>
+          <w:szCs w:val="23"/>
+        </w:rPr>
+        <w:t xml:space="preserve"> during pregnancy are lacking and limited to </w:t>
+      </w:r>
+      <w:r>
+        <w:rPr>
+          <w:sz w:val="23"/>
+          <w:szCs w:val="23"/>
+        </w:rPr>
+        <w:t>animal investigation</w:t>
+      </w:r>
+      <w:r>
+        <w:rPr>
+          <w:sz w:val="23"/>
+          <w:szCs w:val="23"/>
+        </w:rPr>
+        <w:t xml:space="preserve"> mitigating the harms of high fat diet feeding</w:t>
+      </w:r>
+      <w:r>
+        <w:rPr>
+          <w:sz w:val="23"/>
+          <w:szCs w:val="23"/>
+        </w:rPr>
+        <w:t xml:space="preserve"> on fetal lung and placenta development</w:t>
+      </w:r>
+      <w:r>
+        <w:rPr>
+          <w:sz w:val="23"/>
+          <w:szCs w:val="23"/>
+        </w:rPr>
+        <w:t xml:space="preserve">. The enclosed original research article is novel in many ways. It focuses on the effect of the offspring to </w:t>
       </w:r>
       <w:r>
         <w:rPr>
@@ -307,6 +366,7 @@
     <w:lsdException w:name="HTML Sample" w:semiHidden="1" w:unhideWhenUsed="1"/>
     <w:lsdException w:name="HTML Typewriter" w:semiHidden="1" w:unhideWhenUsed="1"/>
     <w:lsdException w:name="HTML Variable" w:semiHidden="1" w:unhideWhenUsed="1"/>
+    <w:lsdException w:name="Normal Table" w:semiHidden="1" w:unhideWhenUsed="1"/>
     <w:lsdException w:name="annotation subject" w:semiHidden="1" w:unhideWhenUsed="1"/>
     <w:lsdException w:name="No List" w:semiHidden="1" w:unhideWhenUsed="1"/>
     <w:lsdException w:name="Outline List 1" w:semiHidden="1" w:unhideWhenUsed="1"/>
@@ -353,8 +413,10 @@
     <w:lsdException w:name="Table Subtle 2" w:semiHidden="1" w:unhideWhenUsed="1"/>
     <w:lsdException w:name="Table Web 1" w:semiHidden="1" w:unhideWhenUsed="1"/>
     <w:lsdException w:name="Table Web 2" w:semiHidden="1" w:unhideWhenUsed="1"/>
+    <w:lsdException w:name="Table Web 3" w:semiHidden="1" w:unhideWhenUsed="1"/>
     <w:lsdException w:name="Balloon Text" w:semiHidden="1" w:unhideWhenUsed="1"/>
     <w:lsdException w:name="Table Grid" w:uiPriority="39"/>
+    <w:lsdException w:name="Table Theme" w:semiHidden="1" w:unhideWhenUsed="1"/>
     <w:lsdException w:name="Placeholder Text" w:semiHidden="1"/>
     <w:lsdException w:name="No Spacing" w:uiPriority="1" w:qFormat="1"/>
     <w:lsdException w:name="Light Shading" w:uiPriority="60"/>

</xml_diff>

<commit_message>
finished draft 1 of cover letter
</commit_message>
<xml_diff>
--- a/Manuscripts/CoverLetter.docx
+++ b/Manuscripts/CoverLetter.docx
@@ -5,12 +5,95 @@
     <w:p>
       <w:pPr>
         <w:pStyle w:val="Default"/>
+        <w:jc w:val="right"/>
+      </w:pPr>
+      <w:r>
+        <w:t>University of Michigan School of Public Health</w:t>
+      </w:r>
+    </w:p>
+    <w:p>
+      <w:pPr>
+        <w:pStyle w:val="Default"/>
+        <w:jc w:val="right"/>
+      </w:pPr>
+      <w:r>
+        <w:t>Department of Nutritional Sciences</w:t>
+      </w:r>
+    </w:p>
+    <w:p>
+      <w:pPr>
+        <w:pStyle w:val="Default"/>
+        <w:jc w:val="right"/>
+      </w:pPr>
+      <w:r>
+        <w:t>1415 Washington Heights, Ann Arbor MI, 48109</w:t>
+      </w:r>
+    </w:p>
+    <w:p>
+      <w:pPr>
+        <w:pStyle w:val="Default"/>
+        <w:jc w:val="right"/>
+      </w:pPr>
+      <w:r>
+        <w:t>mollyec@umich.edu</w:t>
+      </w:r>
+    </w:p>
+    <w:p>
+      <w:pPr>
+        <w:pStyle w:val="Default"/>
+      </w:pPr>
+      <w:proofErr w:type="gramStart"/>
+      <w:r>
+        <w:t>March XX,</w:t>
+      </w:r>
+      <w:proofErr w:type="gramEnd"/>
+      <w:r>
+        <w:t xml:space="preserve"> 2021</w:t>
+      </w:r>
+    </w:p>
+    <w:p>
+      <w:pPr>
+        <w:pStyle w:val="Default"/>
+      </w:pPr>
+    </w:p>
+    <w:p>
+      <w:pPr>
+        <w:pStyle w:val="Default"/>
+      </w:pPr>
+      <w:r>
+        <w:t>Emily Manoogian, PhD</w:t>
+      </w:r>
+    </w:p>
+    <w:p>
+      <w:pPr>
+        <w:pStyle w:val="Default"/>
+      </w:pPr>
+      <w:r>
+        <w:t>Special Collection Editor</w:t>
+      </w:r>
+    </w:p>
+    <w:p>
+      <w:pPr>
+        <w:pStyle w:val="Default"/>
+      </w:pPr>
+      <w:r>
+        <w:t>Obesity Journal</w:t>
+      </w:r>
+    </w:p>
+    <w:p>
+      <w:pPr>
+        <w:pStyle w:val="Default"/>
+      </w:pPr>
+    </w:p>
+    <w:p>
+      <w:pPr>
+        <w:pStyle w:val="Default"/>
       </w:pPr>
       <w:r>
         <w:t xml:space="preserve">Dear </w:t>
       </w:r>
       <w:r>
-        <w:t>ORIGINAL EDITOR or Guest Editor Dr. Emily Manoogian</w:t>
+        <w:t>Guest Editor Dr. Emily Manoogian</w:t>
       </w:r>
       <w:r>
         <w:t>,</w:t>
@@ -19,222 +102,615 @@
     <w:p>
       <w:pPr>
         <w:pStyle w:val="Default"/>
-        <w:rPr>
-          <w:sz w:val="23"/>
-          <w:szCs w:val="23"/>
-        </w:rPr>
       </w:pPr>
       <w:r>
         <w:br/>
       </w:r>
       <w:r>
-        <w:rPr>
-          <w:sz w:val="23"/>
-          <w:szCs w:val="23"/>
-        </w:rPr>
-        <w:t xml:space="preserve">Your cover letter should include a short explanation of the importance of your data and why your paper should be published in </w:t>
-      </w:r>
-      <w:r>
-        <w:rPr>
-          <w:i/>
-          <w:iCs/>
-          <w:sz w:val="23"/>
-          <w:szCs w:val="23"/>
-        </w:rPr>
-        <w:t>Obesity</w:t>
-      </w:r>
-      <w:r>
-        <w:rPr>
-          <w:sz w:val="23"/>
-          <w:szCs w:val="23"/>
-        </w:rPr>
-        <w:t xml:space="preserve">, as well as verification that your paper is original, unpublished research. You may also want to discuss what is novel about your study design and results. </w:t>
-      </w:r>
-    </w:p>
-    <w:p>
-      <w:pPr>
-        <w:rPr>
-          <w:sz w:val="23"/>
-          <w:szCs w:val="23"/>
-        </w:rPr>
-      </w:pPr>
-      <w:r>
-        <w:rPr>
-          <w:sz w:val="23"/>
-          <w:szCs w:val="23"/>
-        </w:rPr>
-        <w:t xml:space="preserve">The letter of response to the reviewers should provide clear details of the changes made and any responses to the reviewer or editor comments. This should be submitted with each revision. </w:t>
-      </w:r>
-    </w:p>
-    <w:p>
-      <w:pPr>
-        <w:rPr>
-          <w:sz w:val="23"/>
-          <w:szCs w:val="23"/>
-        </w:rPr>
-      </w:pPr>
-    </w:p>
-    <w:p>
-      <w:pPr>
-        <w:rPr>
+        <w:t>I write to submit the original research article entitled, “</w:t>
+      </w:r>
+      <w:r>
+        <w:t>Gestational Early-Time Restricted Feeding Results in Sex-Specific Glucose Intolerance in Adult Male Offspring</w:t>
+      </w:r>
+      <w:r>
+        <w:t xml:space="preserve">” for consideration for the </w:t>
+      </w:r>
+      <w:r>
+        <w:t xml:space="preserve">Obesity </w:t>
+      </w:r>
+      <w:r>
+        <w:t xml:space="preserve">special issue on time-restricted eating. This original work has not been published </w:t>
+      </w:r>
+      <w:r>
+        <w:t>and</w:t>
+      </w:r>
+      <w:r>
+        <w:t xml:space="preserve"> has </w:t>
+      </w:r>
+      <w:r>
+        <w:t>no</w:t>
+      </w:r>
+      <w:r>
+        <w:t xml:space="preserve">t been submitted or under review with another journal. It has been </w:t>
+      </w:r>
+      <w:r>
+        <w:t>posted as a pre-print</w:t>
+      </w:r>
+      <w:r>
+        <w:t xml:space="preserve"> on </w:t>
+      </w:r>
+      <w:proofErr w:type="spellStart"/>
+      <w:r>
+        <w:t>BioRXiv</w:t>
+      </w:r>
+      <w:proofErr w:type="spellEnd"/>
+      <w:r>
+        <w:t xml:space="preserve"> and it</w:t>
+      </w:r>
+      <w:r>
+        <w:t xml:space="preserve"> states that we are submitting to Obesity.</w:t>
+      </w:r>
+    </w:p>
+    <w:p>
+      <w:pPr>
+        <w:rPr>
+          <w:rFonts w:ascii="Times New Roman" w:hAnsi="Times New Roman" w:cs="Times New Roman"/>
+        </w:rPr>
+      </w:pPr>
+    </w:p>
+    <w:p>
+      <w:pPr>
+        <w:rPr>
+          <w:rFonts w:ascii="Times New Roman" w:hAnsi="Times New Roman" w:cs="Times New Roman"/>
+        </w:rPr>
+      </w:pPr>
+      <w:r>
+        <w:rPr>
+          <w:rFonts w:ascii="Times New Roman" w:hAnsi="Times New Roman" w:cs="Times New Roman"/>
+          <w:noProof/>
+        </w:rPr>
+        <mc:AlternateContent>
+          <mc:Choice Requires="wpi">
+            <w:drawing>
+              <wp:anchor distT="0" distB="0" distL="114300" distR="114300" simplePos="0" relativeHeight="251664384" behindDoc="0" locked="0" layoutInCell="1" allowOverlap="1" wp14:anchorId="681B6D10" wp14:editId="42316EE6">
+                <wp:simplePos x="0" y="0"/>
+                <wp:positionH relativeFrom="column">
+                  <wp:posOffset>-2109550</wp:posOffset>
+                </wp:positionH>
+                <wp:positionV relativeFrom="paragraph">
+                  <wp:posOffset>563795</wp:posOffset>
+                </wp:positionV>
+                <wp:extent cx="360" cy="360"/>
+                <wp:effectExtent l="38100" t="38100" r="38100" b="38100"/>
+                <wp:wrapNone/>
+                <wp:docPr id="6" name="Ink 6"/>
+                <wp:cNvGraphicFramePr/>
+                <a:graphic xmlns:a="http://schemas.openxmlformats.org/drawingml/2006/main">
+                  <a:graphicData uri="http://schemas.microsoft.com/office/word/2010/wordprocessingInk">
+                    <w14:contentPart bwMode="auto" r:id="rId4">
+                      <w14:nvContentPartPr>
+                        <w14:cNvContentPartPr/>
+                      </w14:nvContentPartPr>
+                      <w14:xfrm>
+                        <a:off x="0" y="0"/>
+                        <a:ext cx="360" cy="360"/>
+                      </w14:xfrm>
+                    </w14:contentPart>
+                  </a:graphicData>
+                </a:graphic>
+              </wp:anchor>
+            </w:drawing>
+          </mc:Choice>
+          <mc:Fallback>
+            <w:pict>
+              <v:shapetype w14:anchorId="71908860" id="_x0000_t75" coordsize="21600,21600" o:spt="75" o:preferrelative="t" path="m@4@5l@4@11@9@11@9@5xe" filled="f" stroked="f">
+                <v:stroke joinstyle="miter"/>
+                <v:formulas>
+                  <v:f eqn="if lineDrawn pixelLineWidth 0"/>
+                  <v:f eqn="sum @0 1 0"/>
+                  <v:f eqn="sum 0 0 @1"/>
+                  <v:f eqn="prod @2 1 2"/>
+                  <v:f eqn="prod @3 21600 pixelWidth"/>
+                  <v:f eqn="prod @3 21600 pixelHeight"/>
+                  <v:f eqn="sum @0 0 1"/>
+                  <v:f eqn="prod @6 1 2"/>
+                  <v:f eqn="prod @7 21600 pixelWidth"/>
+                  <v:f eqn="sum @8 21600 0"/>
+                  <v:f eqn="prod @7 21600 pixelHeight"/>
+                  <v:f eqn="sum @10 21600 0"/>
+                </v:formulas>
+                <v:path o:extrusionok="f" gradientshapeok="t" o:connecttype="rect"/>
+                <o:lock v:ext="edit" aspectratio="t"/>
+              </v:shapetype>
+              <v:shape id="Ink 6" o:spid="_x0000_s1026" type="#_x0000_t75" style="position:absolute;margin-left:-166.8pt;margin-top:43.7pt;width:1.45pt;height:1.45pt;z-index:251664384;visibility:visible;mso-wrap-style:square;mso-wrap-distance-left:9pt;mso-wrap-distance-top:0;mso-wrap-distance-right:9pt;mso-wrap-distance-bottom:0;mso-position-horizontal:absolute;mso-position-horizontal-relative:text;mso-position-vertical:absolute;mso-position-vertical-relative:text" o:gfxdata="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">
+                <v:imagedata r:id="rId5" o:title=""/>
+              </v:shape>
+            </w:pict>
+          </mc:Fallback>
+        </mc:AlternateContent>
+      </w:r>
+      <w:r>
+        <w:rPr>
+          <w:rFonts w:ascii="Times New Roman" w:hAnsi="Times New Roman" w:cs="Times New Roman"/>
+        </w:rPr>
+        <w:t>This work is novel and appropriate for t</w:t>
+      </w:r>
+      <w:r>
+        <w:rPr>
+          <w:rFonts w:ascii="Times New Roman" w:hAnsi="Times New Roman" w:cs="Times New Roman"/>
+        </w:rPr>
+        <w:t xml:space="preserve">he Obesity </w:t>
+      </w:r>
+      <w:r>
+        <w:rPr>
+          <w:rFonts w:ascii="Times New Roman" w:hAnsi="Times New Roman" w:cs="Times New Roman"/>
+        </w:rPr>
+        <w:t>s</w:t>
+      </w:r>
+      <w:r>
+        <w:rPr>
+          <w:rFonts w:ascii="Times New Roman" w:hAnsi="Times New Roman" w:cs="Times New Roman"/>
+        </w:rPr>
+        <w:t xml:space="preserve">pecial </w:t>
+      </w:r>
+      <w:r>
+        <w:rPr>
+          <w:rFonts w:ascii="Times New Roman" w:hAnsi="Times New Roman" w:cs="Times New Roman"/>
+        </w:rPr>
+        <w:t>i</w:t>
+      </w:r>
+      <w:r>
+        <w:rPr>
+          <w:rFonts w:ascii="Times New Roman" w:hAnsi="Times New Roman" w:cs="Times New Roman"/>
+        </w:rPr>
+        <w:t xml:space="preserve">ssue on </w:t>
+      </w:r>
+      <w:r>
+        <w:rPr>
+          <w:rFonts w:ascii="Times New Roman" w:hAnsi="Times New Roman" w:cs="Times New Roman"/>
+        </w:rPr>
+        <w:t>t</w:t>
+      </w:r>
+      <w:r>
+        <w:rPr>
+          <w:rFonts w:ascii="Times New Roman" w:hAnsi="Times New Roman" w:cs="Times New Roman"/>
+        </w:rPr>
+        <w:t>ime-</w:t>
+      </w:r>
+      <w:r>
+        <w:rPr>
+          <w:rFonts w:ascii="Times New Roman" w:hAnsi="Times New Roman" w:cs="Times New Roman"/>
+        </w:rPr>
+        <w:t>r</w:t>
+      </w:r>
+      <w:r>
+        <w:rPr>
+          <w:rFonts w:ascii="Times New Roman" w:hAnsi="Times New Roman" w:cs="Times New Roman"/>
+        </w:rPr>
+        <w:t xml:space="preserve">estricted </w:t>
+      </w:r>
+      <w:r>
+        <w:rPr>
+          <w:rFonts w:ascii="Times New Roman" w:hAnsi="Times New Roman" w:cs="Times New Roman"/>
+        </w:rPr>
+        <w:t>e</w:t>
+      </w:r>
+      <w:r>
+        <w:rPr>
+          <w:rFonts w:ascii="Times New Roman" w:hAnsi="Times New Roman" w:cs="Times New Roman"/>
+        </w:rPr>
+        <w:t xml:space="preserve">ating because it covers 2 populations little considered in the field of </w:t>
+      </w:r>
+      <w:proofErr w:type="spellStart"/>
+      <w:r>
+        <w:rPr>
+          <w:rFonts w:ascii="Times New Roman" w:hAnsi="Times New Roman" w:cs="Times New Roman"/>
+        </w:rPr>
+        <w:t>chrononutrition</w:t>
+      </w:r>
+      <w:proofErr w:type="spellEnd"/>
+      <w:r>
+        <w:rPr>
+          <w:rFonts w:ascii="Times New Roman" w:hAnsi="Times New Roman" w:cs="Times New Roman"/>
+        </w:rPr>
+        <w:t xml:space="preserve">; </w:t>
+      </w:r>
+      <w:r>
+        <w:rPr>
+          <w:rFonts w:ascii="Times New Roman" w:hAnsi="Times New Roman" w:cs="Times New Roman"/>
+        </w:rPr>
+        <w:t xml:space="preserve">pregnant </w:t>
+      </w:r>
+      <w:r>
+        <w:rPr>
+          <w:rFonts w:ascii="Times New Roman" w:hAnsi="Times New Roman" w:cs="Times New Roman"/>
+        </w:rPr>
+        <w:t xml:space="preserve">people and their offspring. Recent </w:t>
+      </w:r>
+      <w:r>
+        <w:rPr>
+          <w:rFonts w:ascii="Times New Roman" w:hAnsi="Times New Roman" w:cs="Times New Roman"/>
+        </w:rPr>
+        <w:t>work</w:t>
+      </w:r>
+      <w:r>
+        <w:rPr>
+          <w:rFonts w:ascii="Times New Roman" w:hAnsi="Times New Roman" w:cs="Times New Roman"/>
+        </w:rPr>
+        <w:t xml:space="preserve"> set precedent that </w:t>
+      </w:r>
+      <w:r>
+        <w:rPr>
+          <w:rFonts w:ascii="Times New Roman" w:hAnsi="Times New Roman" w:cs="Times New Roman"/>
+        </w:rPr>
+        <w:t xml:space="preserve">some </w:t>
+      </w:r>
+      <w:r>
+        <w:rPr>
+          <w:rFonts w:ascii="Times New Roman" w:hAnsi="Times New Roman" w:cs="Times New Roman"/>
+        </w:rPr>
+        <w:t xml:space="preserve">women consider </w:t>
+      </w:r>
+      <w:r>
+        <w:rPr>
+          <w:rFonts w:ascii="Times New Roman" w:hAnsi="Times New Roman" w:cs="Times New Roman"/>
+        </w:rPr>
+        <w:t xml:space="preserve">trying </w:t>
+      </w:r>
+      <w:r>
+        <w:rPr>
+          <w:rFonts w:ascii="Times New Roman" w:hAnsi="Times New Roman" w:cs="Times New Roman"/>
+        </w:rPr>
+        <w:t xml:space="preserve">this diet while pregnant. However, data on the </w:t>
+      </w:r>
+      <w:r>
+        <w:rPr>
+          <w:rFonts w:ascii="Times New Roman" w:hAnsi="Times New Roman" w:cs="Times New Roman"/>
+        </w:rPr>
+        <w:t>long-term</w:t>
+      </w:r>
+      <w:r>
+        <w:rPr>
+          <w:rFonts w:ascii="Times New Roman" w:hAnsi="Times New Roman" w:cs="Times New Roman"/>
+        </w:rPr>
+        <w:t xml:space="preserve"> implications </w:t>
+      </w:r>
+      <w:r>
+        <w:rPr>
+          <w:rFonts w:ascii="Times New Roman" w:hAnsi="Times New Roman" w:cs="Times New Roman"/>
+        </w:rPr>
+        <w:t xml:space="preserve">of observing this diet </w:t>
+      </w:r>
+      <w:r>
+        <w:rPr>
+          <w:rFonts w:ascii="Times New Roman" w:hAnsi="Times New Roman" w:cs="Times New Roman"/>
+        </w:rPr>
+        <w:t xml:space="preserve">during pregnancy are lacking and limited to </w:t>
+      </w:r>
+      <w:r>
+        <w:rPr>
+          <w:rFonts w:ascii="Times New Roman" w:hAnsi="Times New Roman" w:cs="Times New Roman"/>
+        </w:rPr>
+        <w:t xml:space="preserve">animal </w:t>
+      </w:r>
+      <w:r>
+        <w:rPr>
+          <w:rFonts w:ascii="Times New Roman" w:hAnsi="Times New Roman" w:cs="Times New Roman"/>
+        </w:rPr>
+        <w:t>studies with focus on</w:t>
+      </w:r>
+      <w:r>
+        <w:rPr>
+          <w:rFonts w:ascii="Times New Roman" w:hAnsi="Times New Roman" w:cs="Times New Roman"/>
+        </w:rPr>
+        <w:t xml:space="preserve"> mitigating the harms of high fat diet feeding</w:t>
+      </w:r>
+      <w:r>
+        <w:rPr>
+          <w:rFonts w:ascii="Times New Roman" w:hAnsi="Times New Roman" w:cs="Times New Roman"/>
+        </w:rPr>
+        <w:t xml:space="preserve"> on fetal lung and placenta</w:t>
+      </w:r>
+      <w:r>
+        <w:rPr>
+          <w:rFonts w:ascii="Times New Roman" w:hAnsi="Times New Roman" w:cs="Times New Roman"/>
+        </w:rPr>
+        <w:t>l</w:t>
+      </w:r>
+      <w:r>
+        <w:rPr>
+          <w:rFonts w:ascii="Times New Roman" w:hAnsi="Times New Roman" w:cs="Times New Roman"/>
+        </w:rPr>
+        <w:t xml:space="preserve"> development</w:t>
+      </w:r>
+      <w:r>
+        <w:rPr>
+          <w:rFonts w:ascii="Times New Roman" w:hAnsi="Times New Roman" w:cs="Times New Roman"/>
+        </w:rPr>
+        <w:t xml:space="preserve">. The enclosed original research article is novel in many ways. It focuses on the </w:t>
+      </w:r>
+      <w:r>
+        <w:rPr>
+          <w:rFonts w:ascii="Times New Roman" w:hAnsi="Times New Roman" w:cs="Times New Roman"/>
+        </w:rPr>
+        <w:t xml:space="preserve">body composition, food intake, and metabolic health </w:t>
+      </w:r>
+      <w:r>
+        <w:rPr>
+          <w:rFonts w:ascii="Times New Roman" w:hAnsi="Times New Roman" w:cs="Times New Roman"/>
+        </w:rPr>
+        <w:t xml:space="preserve">of the offspring </w:t>
+      </w:r>
+      <w:r>
+        <w:rPr>
+          <w:rFonts w:ascii="Times New Roman" w:hAnsi="Times New Roman" w:cs="Times New Roman"/>
+        </w:rPr>
+        <w:t>following</w:t>
+      </w:r>
+      <w:r>
+        <w:rPr>
+          <w:rFonts w:ascii="Times New Roman" w:hAnsi="Times New Roman" w:cs="Times New Roman"/>
+        </w:rPr>
+        <w:t xml:space="preserve"> </w:t>
+      </w:r>
+      <w:r>
+        <w:rPr>
+          <w:rFonts w:ascii="Times New Roman" w:hAnsi="Times New Roman" w:cs="Times New Roman"/>
+        </w:rPr>
+        <w:t xml:space="preserve">gestational </w:t>
+      </w:r>
+      <w:r>
+        <w:rPr>
+          <w:rFonts w:ascii="Times New Roman" w:hAnsi="Times New Roman" w:cs="Times New Roman"/>
+        </w:rPr>
+        <w:t xml:space="preserve">exposure to </w:t>
+      </w:r>
+      <w:r>
+        <w:rPr>
+          <w:rFonts w:ascii="Times New Roman" w:hAnsi="Times New Roman" w:cs="Times New Roman"/>
+        </w:rPr>
+        <w:t>TR</w:t>
+      </w:r>
+      <w:r>
+        <w:rPr>
+          <w:rFonts w:ascii="Times New Roman" w:hAnsi="Times New Roman" w:cs="Times New Roman"/>
+        </w:rPr>
+        <w:t xml:space="preserve">F. It </w:t>
+      </w:r>
+      <w:r>
+        <w:rPr>
+          <w:rFonts w:ascii="Times New Roman" w:hAnsi="Times New Roman" w:cs="Times New Roman"/>
+        </w:rPr>
+        <w:t>follow</w:t>
+      </w:r>
+      <w:r>
+        <w:rPr>
+          <w:rFonts w:ascii="Times New Roman" w:hAnsi="Times New Roman" w:cs="Times New Roman"/>
+        </w:rPr>
+        <w:t>s males and females</w:t>
+      </w:r>
+      <w:r>
+        <w:rPr>
+          <w:rFonts w:ascii="Times New Roman" w:hAnsi="Times New Roman" w:cs="Times New Roman"/>
+        </w:rPr>
+        <w:t xml:space="preserve"> throughout adulthood and after challenge to long term high fat diet feeding</w:t>
+      </w:r>
+      <w:r>
+        <w:rPr>
+          <w:rFonts w:ascii="Times New Roman" w:hAnsi="Times New Roman" w:cs="Times New Roman"/>
+        </w:rPr>
+        <w:t>.</w:t>
+      </w:r>
+      <w:r>
+        <w:rPr>
+          <w:rFonts w:ascii="Times New Roman" w:hAnsi="Times New Roman" w:cs="Times New Roman"/>
+        </w:rPr>
+        <w:t xml:space="preserve"> </w:t>
+      </w:r>
+      <w:r>
+        <w:rPr>
+          <w:rFonts w:ascii="Times New Roman" w:hAnsi="Times New Roman" w:cs="Times New Roman"/>
+        </w:rPr>
+        <w:t>This exposure results in</w:t>
+      </w:r>
+      <w:r>
+        <w:rPr>
+          <w:rFonts w:ascii="Times New Roman" w:hAnsi="Times New Roman" w:cs="Times New Roman"/>
+        </w:rPr>
+        <w:t xml:space="preserve"> sexually dimorphic dysmetabolism, where males are glucose intolerant after high fat diet feeding, but females are not. </w:t>
+      </w:r>
+      <w:r>
+        <w:rPr>
+          <w:rFonts w:ascii="Times New Roman" w:hAnsi="Times New Roman" w:cs="Times New Roman"/>
+        </w:rPr>
+        <w:t>This is important since the current literature finds either no effect or modest improvements to glycemic health with time-restricted feeding</w:t>
+      </w:r>
+      <w:r>
+        <w:rPr>
+          <w:rFonts w:ascii="Times New Roman" w:hAnsi="Times New Roman" w:cs="Times New Roman"/>
+        </w:rPr>
+        <w:t xml:space="preserve"> in adult populations</w:t>
+      </w:r>
+      <w:r>
+        <w:rPr>
+          <w:rFonts w:ascii="Times New Roman" w:hAnsi="Times New Roman" w:cs="Times New Roman"/>
+        </w:rPr>
+        <w:t xml:space="preserve">. </w:t>
+      </w:r>
+      <w:r>
+        <w:rPr>
+          <w:rFonts w:ascii="Times New Roman" w:hAnsi="Times New Roman" w:cs="Times New Roman"/>
+        </w:rPr>
+        <w:t xml:space="preserve">Findings of this study indicate that more work should be done with pregnant and pediatric populations to assess the safety, efficacy, and long-term health effects resulting from time-restricted feeding. </w:t>
+      </w:r>
+    </w:p>
+    <w:p>
+      <w:pPr>
+        <w:rPr>
+          <w:rFonts w:ascii="Times New Roman" w:hAnsi="Times New Roman" w:cs="Times New Roman"/>
+        </w:rPr>
+      </w:pPr>
+    </w:p>
+    <w:p>
+      <w:pPr>
+        <w:rPr>
+          <w:rFonts w:ascii="Times New Roman" w:hAnsi="Times New Roman" w:cs="Times New Roman"/>
+        </w:rPr>
+      </w:pPr>
+      <w:r>
+        <w:rPr>
+          <w:rFonts w:ascii="Times New Roman" w:hAnsi="Times New Roman" w:cs="Times New Roman"/>
+        </w:rPr>
+        <w:t xml:space="preserve">Our authors have no conflicts of interest to disclose. </w:t>
+      </w:r>
+      <w:r>
+        <w:rPr>
+          <w:rFonts w:ascii="Times New Roman" w:hAnsi="Times New Roman" w:cs="Times New Roman"/>
+        </w:rPr>
+        <w:br/>
+      </w:r>
+      <w:r>
+        <w:rPr>
+          <w:rFonts w:ascii="Times New Roman" w:hAnsi="Times New Roman" w:cs="Times New Roman"/>
+        </w:rPr>
+        <w:br/>
+        <w:t xml:space="preserve">Please address all correspondence concerning this manuscript to me at </w:t>
+      </w:r>
+      <w:hyperlink r:id="rId6" w:history="1">
+        <w:r>
+          <w:rPr>
+            <w:rStyle w:val="Hyperlink"/>
+            <w:rFonts w:ascii="Times New Roman" w:hAnsi="Times New Roman" w:cs="Times New Roman"/>
+          </w:rPr>
+          <w:t>mollyec@umich.edu</w:t>
+        </w:r>
+      </w:hyperlink>
+    </w:p>
+    <w:p>
+      <w:pPr>
+        <w:rPr>
+          <w:rFonts w:ascii="Times New Roman" w:hAnsi="Times New Roman" w:cs="Times New Roman"/>
+        </w:rPr>
+      </w:pPr>
+    </w:p>
+    <w:p>
+      <w:pPr>
+        <w:rPr>
+          <w:rFonts w:ascii="Times New Roman" w:hAnsi="Times New Roman" w:cs="Times New Roman"/>
+        </w:rPr>
+      </w:pPr>
+      <w:r>
+        <w:rPr>
+          <w:rFonts w:ascii="Times New Roman" w:hAnsi="Times New Roman" w:cs="Times New Roman"/>
+        </w:rPr>
+        <w:t>Thank you for your consideration of this work,</w:t>
+      </w:r>
+    </w:p>
+    <w:p>
+      <w:pPr>
+        <w:rPr>
+          <w:rFonts w:ascii="Times New Roman" w:hAnsi="Times New Roman" w:cs="Times New Roman"/>
+        </w:rPr>
+      </w:pPr>
+    </w:p>
+    <w:p>
+      <w:pPr>
+        <w:rPr>
+          <w:rFonts w:ascii="Times New Roman" w:hAnsi="Times New Roman" w:cs="Times New Roman"/>
+        </w:rPr>
+      </w:pPr>
+    </w:p>
+    <w:p>
+      <w:pPr>
+        <w:rPr>
+          <w:rFonts w:ascii="Times New Roman" w:hAnsi="Times New Roman" w:cs="Times New Roman"/>
+        </w:rPr>
+      </w:pPr>
+      <w:r>
+        <w:rPr>
+          <w:rFonts w:ascii="Times New Roman" w:hAnsi="Times New Roman" w:cs="Times New Roman"/>
+          <w:noProof/>
+        </w:rPr>
+        <mc:AlternateContent>
+          <mc:Choice Requires="wpi">
+            <w:drawing>
+              <wp:anchor distT="0" distB="0" distL="114300" distR="114300" simplePos="0" relativeHeight="251663360" behindDoc="0" locked="0" layoutInCell="1" allowOverlap="1" wp14:anchorId="3AAD248F" wp14:editId="70840B82">
+                <wp:simplePos x="0" y="0"/>
+                <wp:positionH relativeFrom="column">
+                  <wp:posOffset>80142</wp:posOffset>
+                </wp:positionH>
+                <wp:positionV relativeFrom="paragraph">
+                  <wp:posOffset>-67945</wp:posOffset>
+                </wp:positionV>
+                <wp:extent cx="1558535" cy="400427"/>
+                <wp:effectExtent l="38100" t="38100" r="16510" b="44450"/>
+                <wp:wrapNone/>
+                <wp:docPr id="5" name="Ink 5"/>
+                <wp:cNvGraphicFramePr/>
+                <a:graphic xmlns:a="http://schemas.openxmlformats.org/drawingml/2006/main">
+                  <a:graphicData uri="http://schemas.microsoft.com/office/word/2010/wordprocessingInk">
+                    <w14:contentPart bwMode="auto" r:id="rId7">
+                      <w14:nvContentPartPr>
+                        <w14:cNvContentPartPr/>
+                      </w14:nvContentPartPr>
+                      <w14:xfrm>
+                        <a:off x="0" y="0"/>
+                        <a:ext cx="1558535" cy="400427"/>
+                      </w14:xfrm>
+                    </w14:contentPart>
+                  </a:graphicData>
+                </a:graphic>
+                <wp14:sizeRelH relativeFrom="margin">
+                  <wp14:pctWidth>0</wp14:pctWidth>
+                </wp14:sizeRelH>
+                <wp14:sizeRelV relativeFrom="margin">
+                  <wp14:pctHeight>0</wp14:pctHeight>
+                </wp14:sizeRelV>
+              </wp:anchor>
+            </w:drawing>
+          </mc:Choice>
+          <mc:Fallback>
+            <w:pict>
+              <v:shape w14:anchorId="331F5F40" id="Ink 5" o:spid="_x0000_s1026" type="#_x0000_t75" style="position:absolute;margin-left:5.6pt;margin-top:-6.05pt;width:124.1pt;height:32.95pt;z-index:251663360;visibility:visible;mso-wrap-style:square;mso-width-percent:0;mso-height-percent:0;mso-wrap-distance-left:9pt;mso-wrap-distance-top:0;mso-wrap-distance-right:9pt;mso-wrap-distance-bottom:0;mso-position-horizontal:absolute;mso-position-horizontal-relative:text;mso-position-vertical:absolute;mso-position-vertical-relative:text;mso-width-percent:0;mso-height-percent:0;mso-width-relative:margin;mso-height-relative:margin" o:gfxdata="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">
+                <v:imagedata r:id="rId8" o:title=""/>
+              </v:shape>
+            </w:pict>
+          </mc:Fallback>
+        </mc:AlternateContent>
+      </w:r>
+    </w:p>
+    <w:p>
+      <w:pPr>
+        <w:rPr>
+          <w:rFonts w:ascii="Times New Roman" w:hAnsi="Times New Roman" w:cs="Times New Roman"/>
+        </w:rPr>
+      </w:pPr>
+    </w:p>
+    <w:p>
+      <w:pPr>
+        <w:rPr>
+          <w:rFonts w:ascii="Times New Roman" w:hAnsi="Times New Roman" w:cs="Times New Roman"/>
+        </w:rPr>
+      </w:pPr>
+      <w:r>
+        <w:rPr>
+          <w:rFonts w:ascii="Times New Roman" w:hAnsi="Times New Roman" w:cs="Times New Roman"/>
+        </w:rPr>
+        <w:t>Molly C. Mulcahy MS, RD</w:t>
+      </w:r>
+    </w:p>
+    <w:p>
+      <w:pPr>
+        <w:rPr>
+          <w:rFonts w:ascii="Times New Roman" w:hAnsi="Times New Roman" w:cs="Times New Roman"/>
           <w:vertAlign w:val="subscript"/>
         </w:rPr>
       </w:pPr>
       <w:r>
         <w:rPr>
-          <w:sz w:val="23"/>
-          <w:szCs w:val="23"/>
-        </w:rPr>
-        <w:t xml:space="preserve">The Obesity Special Issue on Time-Restricted Eating is the perfect </w:t>
-      </w:r>
-      <w:r>
-        <w:rPr>
-          <w:sz w:val="23"/>
-          <w:szCs w:val="23"/>
-        </w:rPr>
-        <w:t>periodical</w:t>
-      </w:r>
-      <w:r>
-        <w:rPr>
-          <w:sz w:val="23"/>
-          <w:szCs w:val="23"/>
-        </w:rPr>
-        <w:t xml:space="preserve"> for this work because it covers 2 populations little considered in the field of </w:t>
-      </w:r>
-      <w:proofErr w:type="spellStart"/>
-      <w:r>
-        <w:rPr>
-          <w:sz w:val="23"/>
-          <w:szCs w:val="23"/>
-        </w:rPr>
-        <w:t>chrononutrition</w:t>
-      </w:r>
-      <w:proofErr w:type="spellEnd"/>
-      <w:r>
-        <w:rPr>
-          <w:sz w:val="23"/>
-          <w:szCs w:val="23"/>
-        </w:rPr>
-        <w:t xml:space="preserve">; </w:t>
-      </w:r>
-      <w:r>
-        <w:rPr>
-          <w:sz w:val="23"/>
-          <w:szCs w:val="23"/>
-        </w:rPr>
-        <w:t xml:space="preserve">pregnant </w:t>
-      </w:r>
-      <w:r>
-        <w:rPr>
-          <w:sz w:val="23"/>
-          <w:szCs w:val="23"/>
-        </w:rPr>
-        <w:t xml:space="preserve">people and their offspring. Recent studies from </w:t>
-      </w:r>
-      <w:r>
-        <w:rPr>
-          <w:sz w:val="23"/>
-          <w:szCs w:val="23"/>
-        </w:rPr>
-        <w:t>Flanagan</w:t>
-      </w:r>
-      <w:r>
-        <w:rPr>
-          <w:sz w:val="23"/>
-          <w:szCs w:val="23"/>
-        </w:rPr>
-        <w:t xml:space="preserve"> and colleagues have set precedent that women consider this diet while pregnant. However, data on the </w:t>
-      </w:r>
-      <w:r>
-        <w:rPr>
-          <w:sz w:val="23"/>
-          <w:szCs w:val="23"/>
-        </w:rPr>
-        <w:t>long-term</w:t>
-      </w:r>
-      <w:r>
-        <w:rPr>
-          <w:sz w:val="23"/>
-          <w:szCs w:val="23"/>
-        </w:rPr>
-        <w:t xml:space="preserve"> implications </w:t>
-      </w:r>
-      <w:r>
-        <w:rPr>
-          <w:sz w:val="23"/>
-          <w:szCs w:val="23"/>
-        </w:rPr>
-        <w:t>doing so</w:t>
-      </w:r>
-      <w:r>
-        <w:rPr>
-          <w:sz w:val="23"/>
-          <w:szCs w:val="23"/>
-        </w:rPr>
-        <w:t xml:space="preserve"> during pregnancy are lacking and limited to </w:t>
-      </w:r>
-      <w:r>
-        <w:rPr>
-          <w:sz w:val="23"/>
-          <w:szCs w:val="23"/>
-        </w:rPr>
-        <w:t>animal investigation</w:t>
-      </w:r>
-      <w:r>
-        <w:rPr>
-          <w:sz w:val="23"/>
-          <w:szCs w:val="23"/>
-        </w:rPr>
-        <w:t xml:space="preserve"> mitigating the harms of high fat diet feeding</w:t>
-      </w:r>
-      <w:r>
-        <w:rPr>
-          <w:sz w:val="23"/>
-          <w:szCs w:val="23"/>
-        </w:rPr>
-        <w:t xml:space="preserve"> on fetal lung and placenta development</w:t>
-      </w:r>
-      <w:r>
-        <w:rPr>
-          <w:sz w:val="23"/>
-          <w:szCs w:val="23"/>
-        </w:rPr>
-        <w:t xml:space="preserve">. The enclosed original research article is novel in many ways. It focuses on the effect of the offspring to </w:t>
-      </w:r>
-      <w:r>
-        <w:rPr>
-          <w:sz w:val="23"/>
-          <w:szCs w:val="23"/>
-        </w:rPr>
-        <w:t xml:space="preserve">gestational </w:t>
-      </w:r>
-      <w:r>
-        <w:rPr>
-          <w:sz w:val="23"/>
-          <w:szCs w:val="23"/>
-        </w:rPr>
-        <w:t>TRE/F</w:t>
-      </w:r>
-      <w:r>
-        <w:rPr>
-          <w:sz w:val="23"/>
-          <w:szCs w:val="23"/>
-        </w:rPr>
-        <w:t xml:space="preserve"> throughout adulthood and after challenge to long term high fat diet feeding</w:t>
-      </w:r>
-      <w:r>
-        <w:rPr>
-          <w:sz w:val="23"/>
-          <w:szCs w:val="23"/>
-        </w:rPr>
-        <w:t>.</w:t>
-      </w:r>
-      <w:r>
-        <w:rPr>
-          <w:sz w:val="23"/>
-          <w:szCs w:val="23"/>
-        </w:rPr>
-        <w:t xml:space="preserve"> The novel findings include sexually dimorphic dysmetabolism, where males are glucose intolerant after high fat diet feeding, but females are not. </w:t>
+          <w:rFonts w:ascii="Times New Roman" w:hAnsi="Times New Roman" w:cs="Times New Roman"/>
+        </w:rPr>
+        <w:br/>
       </w:r>
     </w:p>
     <w:sectPr>
@@ -682,7 +1158,87 @@
       <w:color w:val="000000"/>
     </w:rPr>
   </w:style>
+  <w:style w:type="character" w:styleId="Hyperlink">
+    <w:name w:val="Hyperlink"/>
+    <w:basedOn w:val="DefaultParagraphFont"/>
+    <w:uiPriority w:val="99"/>
+    <w:unhideWhenUsed/>
+    <w:rsid w:val="0072178F"/>
+    <w:rPr>
+      <w:color w:val="0563C1" w:themeColor="hyperlink"/>
+      <w:u w:val="single"/>
+    </w:rPr>
+  </w:style>
+  <w:style w:type="character" w:styleId="UnresolvedMention">
+    <w:name w:val="Unresolved Mention"/>
+    <w:basedOn w:val="DefaultParagraphFont"/>
+    <w:uiPriority w:val="99"/>
+    <w:semiHidden/>
+    <w:unhideWhenUsed/>
+    <w:rsid w:val="0072178F"/>
+    <w:rPr>
+      <w:color w:val="605E5C"/>
+      <w:shd w:val="clear" w:color="auto" w:fill="E1DFDD"/>
+    </w:rPr>
+  </w:style>
 </w:styles>
+</file>
+
+<file path=word/ink/ink1.xml><?xml version="1.0" encoding="utf-8"?>
+<inkml:ink xmlns:inkml="http://www.w3.org/2003/InkML">
+  <inkml:definitions>
+    <inkml:context xml:id="ctx0">
+      <inkml:inkSource xml:id="inkSrc0">
+        <inkml:traceFormat>
+          <inkml:channel name="X" type="integer" min="-2.14748E9" max="2.14748E9" units="cm"/>
+          <inkml:channel name="Y" type="integer" min="-2.14748E9" max="2.14748E9" units="cm"/>
+          <inkml:channel name="F" type="integer" max="32767" units="dev"/>
+        </inkml:traceFormat>
+        <inkml:channelProperties>
+          <inkml:channelProperty channel="X" name="resolution" value="1000" units="1/cm"/>
+          <inkml:channelProperty channel="Y" name="resolution" value="1000" units="1/cm"/>
+          <inkml:channelProperty channel="F" name="resolution" value="0" units="1/dev"/>
+        </inkml:channelProperties>
+      </inkml:inkSource>
+      <inkml:timestamp xml:id="ts0" timeString="2022-03-23T20:52:24.002"/>
+    </inkml:context>
+    <inkml:brush xml:id="br0">
+      <inkml:brushProperty name="width" value="0.05" units="cm"/>
+      <inkml:brushProperty name="height" value="0.05" units="cm"/>
+    </inkml:brush>
+  </inkml:definitions>
+  <inkml:trace contextRef="#ctx0" brushRef="#br0">0 0 24575,'0'0'0</inkml:trace>
+</inkml:ink>
+</file>
+
+<file path=word/ink/ink2.xml><?xml version="1.0" encoding="utf-8"?>
+<inkml:ink xmlns:inkml="http://www.w3.org/2003/InkML">
+  <inkml:definitions>
+    <inkml:context xml:id="ctx0">
+      <inkml:inkSource xml:id="inkSrc0">
+        <inkml:traceFormat>
+          <inkml:channel name="X" type="integer" min="-2.14748E9" max="2.14748E9" units="cm"/>
+          <inkml:channel name="Y" type="integer" min="-2.14748E9" max="2.14748E9" units="cm"/>
+          <inkml:channel name="F" type="integer" max="32767" units="dev"/>
+        </inkml:traceFormat>
+        <inkml:channelProperties>
+          <inkml:channelProperty channel="X" name="resolution" value="1000" units="1/cm"/>
+          <inkml:channelProperty channel="Y" name="resolution" value="1000" units="1/cm"/>
+          <inkml:channelProperty channel="F" name="resolution" value="0" units="1/dev"/>
+        </inkml:channelProperties>
+      </inkml:inkSource>
+      <inkml:timestamp xml:id="ts0" timeString="2022-03-23T20:52:00.295"/>
+    </inkml:context>
+    <inkml:brush xml:id="br0">
+      <inkml:brushProperty name="width" value="0.05" units="cm"/>
+      <inkml:brushProperty name="height" value="0.05" units="cm"/>
+    </inkml:brush>
+  </inkml:definitions>
+  <inkml:trace contextRef="#ctx0" brushRef="#br0">268 115 24575,'-8'1'0,"4"-1"0,-3 2 0,4-1 0,0 1 0,-1-1 0,-2 2 0,1-3 0,-1 2 0,0-1 0,2 1 0,-2-1 0,2 0 0,0-1 0,0 0 0,0 2 0,0-2 0,-5 3 0,5 0 0,-7-1 0,7 0 0,-5 1 0,4-2 0,-2 1 0,0-2 0,2 2 0,-2-2 0,3 1 0,1-1 0,-1 0 0,-3 3 0,1-2 0,-2 1 0,2 0 0,1-2 0,1 1 0,1-1 0,0-1 0,1-2 0,-2-1 0,4 0 0,-3-3 0,3 3 0,0-3 0,1 3 0,3-3 0,-2 1 0,2-2 0,-2 4 0,2-1 0,1 0 0,0 1 0,-2 0 0,1 0 0,-1-1 0,3 0 0,-1 0 0,4 0 0,-1 0 0,0 0 0,-1-2 0,-3 5 0,4-2 0,1 2 0,3-1 0,-4 0 0,4-3 0,-3 4 0,4-3 0,-2 2 0,1 1 0,-2-2 0,0 4 0,1-3 0,-2 1 0,3 0 0,-4 1 0,2 1 0,-2 0 0,0 0 0,-3 0 0,-1 0 0,-1 1 0,-1 1 0,-1 0 0,-1 4 0,0-1 0,0 1 0,0 1 0,0-3 0,-2 5 0,2-4 0,-2 4 0,1-3 0,-3 5 0,2-4 0,-3 5 0,2-7 0,0 4 0,-3-2 0,2-2 0,-2 2 0,1-1 0,1-1 0,-5 5 0,2-4 0,0 2 0,-1-3 0,5-2 0,-3 8 0,2-7 0,-2 9 0,2-9 0,-2 4 0,3-4 0,-3 1 0,-1 2 0,2-1 0,-4 2 0,3-3 0,-4 3 0,0 1 0,-1-1 0,-1 0 0,3-2 0,0 0 0,1 0 0,-2 0 0,1 0 0,1 0 0,1 0 0,-5 1 0,4-1 0,-3 3 0,6-4 0,-1 2 0,3-4 0,-3 2 0,1 0 0,1-1 0,-2 0 0,2 0 0,0-2 0,1 3 0,0-3 0,0 2 0,0-1 0,0-1 0,7-5 0,0-1 0,5-6 0,1 0 0,4-4 0,2 1 0,5-4 0,-2 4 0,1 1 0,-3 1 0,0 0 0,-3-1 0,0 0 0,-6 3 0,4-2 0,-3 4 0,-1-1 0,2 1 0,-5 2 0,-2 0 0,1 1 0,-2-3 0,2 2 0,1-2 0,0 3 0,3-6 0,-4 7 0,4-7 0,-6 4 0,8-3 0,-6 0 0,8-2 0,-3 6 0,6-7 0,-4 6 0,2-4 0,-5 4 0,2 2 0,0-2 0,1 2 0,2 0 0,-7 1 0,3 0 0,-5-1 0,0 1 0,0 0 0,0 2 0,0 1 0,-1 4 0,1-1 0,-1 5 0,-1 1 0,-2-1 0,0 1 0,0 2 0,0-5 0,0 5 0,0-3 0,0 1 0,0-1 0,0 0 0,-1-1 0,-1 1 0,-2-1 0,-1 0 0,0 0 0,0-1 0,1 2 0,-1-3 0,0 0 0,-2 0 0,3-2 0,-2 1 0,3-1 0,0 0 0,0-1 0,1 2 0,-3-1 0,3 2 0,-3-1 0,1 3 0,-1 0 0,0 1 0,2-4 0,0-3 0,0 1 0,2 0 0,-2 1 0,2-1 0,-1-3 0,1 0 0,1-4 0,7-3 0,-3 1 0,9-6 0,-4 3 0,2-4 0,0 1 0,4 1 0,-2 2 0,0 2 0,1-1 0,-8 4 0,5-3 0,-7 3 0,4-2 0,-4 4 0,4-3 0,-3 3 0,1-1 0,-1 0 0,-2 1 0,1 0 0,4-1 0,-4 2 0,7-4 0,-7 3 0,2-2 0,2 1 0,-3 2 0,5-1 0,-5 3 0,2 0 0,0 0 0,3-1 0,-2 1 0,-1-2 0,-3 3 0,0 1 0,-2 1 0,1-1 0,-3 4 0,0-1 0,0 2 0,-1-1 0,-3 5 0,2-4 0,-3 2 0,2-2 0,-2 1 0,-1 2 0,-2 5 0,0-5 0,2 3 0,-6 1 0,5 0 0,-8 3 0,6-5 0,-4-1 0,4 0 0,-1 0 0,-2 4 0,4-6 0,1-1 0,0-1 0,4-1 0,-3 2 0,2 1 0,-2-3 0,4 0 0,-2 1 0,1-3 0,1 2 0,-2 1 0,0-2 0,2 1 0,-2-1 0,4-2 0,-2 1 0,2 2 0,0-3 0,0 3 0,0-3 0,0 1 0,0-1 0,0 1 0,0 0 0,0-1 0,2 1 0,2-6 0,0 2 0,4-8 0,-3 2 0,4-5 0,0-1 0,0-2 0,1-1 0,-3 1 0,4-2 0,-4 5 0,4-1 0,-6 3 0,1 1 0,-2 0 0,0 1 0,-1 2 0,0 1 0,2-4 0,-2 4 0,2-3 0,-2 3 0,1 0 0,1-2 0,0 2 0,1-1 0,-3 3 0,3 0 0,-3 1 0,1 1 0,2 0 0,-1 0 0,3 0 0,-2 0 0,-1 0 0,-1 0 0,1 1 0,0 1 0,-1 2 0,2 2 0,-2-1 0,-1 2 0,-2-4 0,-1 1 0,2 1 0,0 2 0,-1-1 0,2 0 0,-2-4 0,0 1 0,-1 1 0,0-1 0,0 2 0,0-2 0,0 1 0,0-5 0,0-2 0,0-2 0,0-1 0,0 0 0,-1 1 0,-3-2 0,0 4 0,-1-1 0,-1 2 0,2-1 0,-1 2 0,-3-1 0,2 2 0,-4 0 0,0 0 0,1 0 0,0 0 0,-1 1 0,2 1 0,-1 1 0,6 1 0,-3 0 0,-1 1 0,2-1 0,-2 0 0,5-1 0,-6 6 0,4-2 0,-5 3 0,3-3 0,1 0 0,-1-1 0,2 2 0,-2 1 0,3-3 0,-1 5 0,1-5 0,2 1 0,-1-1 0,1 0 0,1 1 0,0-2 0,0 2 0,0-4 0,0 1 0,0 0 0,1-1 0,0 1 0,4-1 0,-2-1 0,1 0 0,-1 0 0,2-2 0,3 3 0,-3-3 0,5 3 0,-4-1 0,2 0 0,1-1 0,-1 0 0,-2 1 0,-2-1 0,1 1 0,-1-2 0,-1 0 0,2 0 0,-1 0 0,-1 0 0,2 0 0,-1-2 0,-1 1 0,3-3 0,-3-1 0,2 0 0,-1-3 0,0 4 0,4-5 0,-3 4 0,0-1 0,-2-1 0,-3 2 0,1-1 0,0-1 0,0 2 0,-1-2 0,0 1 0,0 1 0,3-1 0,-3 2 0,3 0 0,-3-2 0,0 1 0,0-1 0,0 1 0,0 2 0,0-2 0,0 2 0,0-4 0,0 3 0,0-3 0,0 4 0,-1-1 0,-1 2 0,-1-1 0,1 0 0,-1 2 0,-2 2 0,2 2 0,-1 2 0,1 0 0,1 0 0,1 0 0,-1 1 0,1 0 0,-1-1 0,1 0 0,1-1 0,0 0 0,0-1 0,2 1 0,5-3 0,2-1 0,7-3 0,-3-1 0,3-2 0,-2 2 0,-1-2 0,1 2 0,-3-5 0,-1 4 0,1-9 0,-4 4 0,4-4 0,-4 3 0,0-1 0,2 1 0,-3-1 0,5-3 0,-5 3 0,0 2 0,-2-2 0,4 2 0,-3-3 0,5 0 0,-6-1 0,3 1 0,-3-3 0,3 3 0,-5 3 0,1 3 0,-1 1 0,-3 3 0,1 3 0,-2 1 0,-5 9 0,1 0 0,-3 3 0,-2 2 0,4-5 0,-1 5 0,2-1 0,-2 3 0,-1 6 0,-1 2 0,2 3 0,-1-2 0,1-2 0,0 1 0,2-2 0,0 0 0,3-3 0,2-5 0,1-1 0,0-3 0,0-4 0,0-1 0,0 0 0,1-2 0,1 0 0,1 2 0,-2-3 0,2 1 0,-1-2 0,2 2 0,-2-1 0,1 3 0,-1-2 0,0 2 0,3-2 0,-2 2 0,0-5 0,1 2 0,-1-3 0,5 0 0,-1 0 0,3-1 0,2-4 0,0-1 0,3-4 0,0 1 0,-4 1 0,6-6 0,-7 4 0,6-6 0,-7 4 0,0-3 0,-2 1 0,3-1 0,-3 3 0,1-3 0,-2 3 0,-2 0 0,3-2 0,-5 7 0,3-6 0,-5 2 0,7-1 0,-6-5 0,4 5 0,-5 1 0,0 1 0,0 3 0,3-2 0,-2 3 0,2-2 0,-3 4 0,0 0 0,0 0 0,0 0 0,0-1 0,-1 1 0,-1 2 0,-2 1 0,0 2 0,-1 3 0,0 0 0,-1 2 0,-2 2 0,1-2 0,-4 5 0,6 1 0,-4 2 0,4-1 0,-2 0 0,1 1 0,1-1 0,1 4 0,0-1 0,1 2 0,1-1 0,-2-1 0,2 1 0,0-3 0,1 1 0,1-2 0,0 0 0,0-1 0,0-1 0,0-3 0,0 0 0,0-3 0,0 2 0,0-4 0,1 1 0,2-1 0,0-2 0,0 2 0,0 1 0,-1-2 0,1 4 0,1-6 0,1 4 0,-1-4 0,1 3 0,1-3 0,4-2 0,4-5 0,4-1 0,-3-6 0,-1 3 0,-2-1 0,-1 4 0,1-2 0,-3 2 0,-1-2 0,-4-1 0,-2 0 0,4-4 0,-2 1 0,1 1 0,-3 0 0,-1 3 0,1-3 0,-2 7 0,2-5 0,-2 8 0,0-4 0,0 4 0,-1 4 0,-3 3 0,0 5 0,0 1 0,0 1 0,-1 2 0,1 1 0,0 3 0,3-3 0,1 1 0,0-4 0,0 0 0,0-1 0,0-3 0,0-1 0,1-2 0,1 0 0,-1-1 0,2 0 0,-2-1 0,2-1 0,0 0 0,1-1 0,3 3 0,-2-2 0,4 2 0,-2-1 0,7-4 0,-5 2 0,7-3 0,-4-1 0,3 0 0,0 1 0,-3-1 0,-2 2 0,-1-1 0,0 1 0,-1 0 0,-4 0 0,6-6 0,-7 3 0,7-4 0,-8 4 0,4-2 0,-1 1 0,0 0 0,-1-3 0,-1 3 0,1-1 0,-3 3 0,1-3 0,-2 0 0,1 1 0,1-1 0,-1 3 0,1-1 0,-4 7 0,2-1 0,-3 9 0,-5 1 0,2 1 0,-4 3 0,3 1 0,1 2 0,-4 7 0,3 0 0,-1 3 0,2 0 0,1-3 0,-1 0 0,4-3 0,-1 1 0,0-1 0,-2 1 0,0-1 0,-3 1 0,2 1 0,-4-1 0,-1 4 0,-1-3 0,0-2 0,-2-2 0,0 1 0,-3-2 0,3 2 0,-3-6 0,-3-1 0,-5-5 0,-3-1 0,4-2 0,5-4 0,2-1 0,7-1 0,1 0 0,2-1 0,3 1 0,-1-6 0,4-1 0,1-8 0,0-6 0,2-4 0,1-6 0,3 9 0,2-1 0,5-15 0,-3 16 0,2 0 0,7-6 0,6 3 0,5 2-546,-10 10 1,2 1 545,2 1 0,0 1 0,2-1 0,0 1 0,2 1 0,0 1 0,-2 0 0,-1 2 0,3 1 0,1 0 0,-4 2 0,0 0-98,-1 0 0,-1 1 98,17 0 0,-10 0 0,-6 2 0,-4 0 0,-9 0 1079,-2 0-1079,-6 0 208,3 0-208,-2 0 0,0-1 0,0-2 0,-1 0 0,3-2 0,-3 2 0,8-5 0,1 1 0,3-1 0,2-3 0,-5 3 0,2-2 0,-1-2 0,-7 4 0,0-1 0,-6 6 0,2-1 0,-2 3 0,0 0 0</inkml:trace>
+  <inkml:trace contextRef="#ctx0" brushRef="#br0" timeOffset="1509">1757 106 24575,'0'2'0,"0"4"0,0 0 0,0 4 0,0 3 0,0-1 0,-2 15 0,-2-9 0,0 7 0,-3-7 0,2-7 0,-6 5 0,5-7 0,-6 5 0,9-6 0,-5 2 0,6-6 0,-1-5 0,2 0 0,1-8 0,0-1 0,1-2 0,0 0 0,0 2 0,-1 0 0,0-3 0,0-1 0,0-3 0,0 3 0,0-3 0,0 4 0,0-5 0,0 6 0,-1-1 0,-4 4 0,-1 0 0,-1 2 0,1 0 0,3 4 0,-3 0 0,0 2 0,-1 1 0,-4 0 0,0 3 0,1-1 0,-2 1 0,2 1 0,-4 2 0,-4 5 0,0 3 0,-2 6 0,3 1 0,-4 3 0,5 1 0,0-1 0,7 1 0,1 5 0,6-3 0,-2 8 0,1-6 0,1-4 0,0 0 0,2-5 0,2 0 0,1-2 0,3-3 0,1-3 0,2-1 0,3-1 0,6-1 0,4 0 0,2-2 0,0 0 0,14 1 0,-11-4 0,11 0 0,-12-4 0,-1 0 0,2 0 0,-3-4 0,3 0 0,-5-5 0,3-2 0,-8-2 0,1-3 0,-5-1 0,-1-1 0,-2 1 0,-4-3 0,-1 0 0,-1-1 0,2 2 0,-2 1 0,1 2 0,-3 5 0,0 3 0,-2 4 0,-1 5 0,-3 0 0,0 3 0,-4 0 0,1-1 0,-1 3 0,4-3 0,-1 0 0,2-1 0,2 0 0,0 2 0,1-1 0,0 0 0,0-2 0</inkml:trace>
+  <inkml:trace contextRef="#ctx0" brushRef="#br0" timeOffset="1970">2076 517 24575,'2'1'0,"-1"0"0</inkml:trace>
+  <inkml:trace contextRef="#ctx0" brushRef="#br0" timeOffset="11167">2256 194 24575,'2'5'0,"-6"4"0,-2-2 0,-7 5 0,-2 0 0,-3-1 0,-2 4 0,3-3 0,2-2 0,-2 0 0,4-4 0,-3 2 0,-1 0 0,0-1 0,0-1 0,4-3 0,2-2 0,6-1 0,-1-2 0,4-5 0,1-1 0,4-3 0,4 0 0,1 1 0,4-3 0,-3 2 0,4-2 0,-2 2 0,4-1 0,-4 4 0,3 0 0,0 0 0,3-1 0,1-2 0,0 1 0,2-1 0,2 2 0,0 0 0,-1 3 0,-4 1 0,-1 3 0,-4 1 0,2 1 0,-1 0 0,-1 0 0,-3 0 0,0 0 0,-4 1 0,3 2 0,-5 3 0,0 3 0,-3 1 0,0 3 0,0-2 0,-2 6 0,3-2 0,-2 4 0,1-3 0,-2 1 0,-2 1 0,-2-1 0,-1 1 0,-3 0 0,-1-1 0,-1 3 0,0 0 0,0 1 0,-2 1 0,2-4 0,-2 3 0,1-3 0,1-2 0,0 0 0,3-3 0,4-2 0,3-8 0,6-5 0,1-7 0,7-3 0,-3-1 0,5-2 0,-6 0 0,7-1 0,-5 2 0,5-4 0,0-1 0,4-5 0,-1-3 0,2-4 0,-5 4 0,1-5 0,-4 6 0,-1 0 0,-2 9 0,-3 5 0,0 6 0,-3 0 0,2 2 0,-3 1 0,0 3 0,-1 5 0,-1 5 0,0 2 0,0 5 0,-1-3 0,-2 5 0,-1 4 0,-2 2 0,2 3 0,-4 0 0,1-3 0,-1 0 0,0-2 0,2-1 0,-2-2 0,4 0 0,-3-4 0,3-6 0,-1 2 0,2-8 0,0 5 0,1-6 0,1-2 0,1-4 0,2-7 0,0-2 0,1-1 0,2-2 0,1 1 0,4-6 0,0 0 0,2-5 0,1 0 0,-1-3 0,1 0 0,2 3 0,0-1 0,-2 5 0,1 1 0,-7 4 0,4 2 0,-2 3 0,-2 3 0,0 3 0,-4 1 0,0 1 0,0 0 0,-1 0 0,3 0 0,-1 1 0,3-1 0,2-1 0,0 2 0,1-2 0,0 3 0,-3 1 0,-1 4 0,-3-2 0,-1 4 0,-1 3 0,0 4 0,0 5 0,-1 0 0,0-1 0,0-3 0,0 3 0,0-3 0,0 3 0,0-5 0,-1 5 0,-1-4 0,-4 5 0,2-2 0,-9 2 0,7-4 0,-7 4 0,6-2 0,1-4 0,-1 2 0,2-4 0,1 0 0,-1-1 0,2-3 0,1-2 0,1 1 0,-1 0 0,1-1 0,-1 0 0,1 0 0,1-1 0,0 3 0,-1-3 0,2-1 0,0 0 0,3-2 0,3 0 0,-2 0 0,3-2 0,2-1 0,-1-3 0,3-3 0,-5 3 0,3-4 0,-6 7 0,6-8 0,-3 4 0,3-6 0,-3 3 0,3-6 0,-3 6 0,6-5 0,-6 3 0,4-4 0,-1-1 0,2-4 0,0-1 0,-1 2 0,1-2 0,0 4 0,-2 0 0,-1 3 0,-4 1 0,-1 6 0,-3 3 0,-1 7 0,0 2 0,0 3 0,-1 1 0,-3 5 0,0-1 0,-3 5 0,3-5 0,-1 3 0,0-4 0,-1 4 0,-1 1 0,1 4 0,-2 0 0,0 5 0,-1-2 0,-1 2 0,4-5 0,0 0 0,3-5 0,1-3 0,0-4 0,2-3 0,0-2 0,3 0 0,-1-2 0,2-2 0,4-4 0,0-2 0,7-3 0,-3 1 0,0 0 0,2-4 0,-4 1 0,5-1 0,-4 2 0,-2 1 0,-2 0 0,-2-3 0,2 0 0,1-3 0,1-2 0,-1 3 0,-4 3 0,0 1 0,-3 5 0,0-1 0,-1 3 0,3-2 0,-1 3 0,-3 2 0,1 4 0,-6 3 0,2 5 0,0 3 0,-2 0 0,1 3 0,0-5 0,2 2 0,-1 0 0,0 1 0,1 3 0,-1 0 0,2-1 0,0-1 0,2-3 0,0-3 0,0-4 0,0-2 0,0 0 0,1-1 0,4-3 0,0-2 0,5-6 0,2 0 0,4-1 0,3-3 0,-4 4 0,2-2 0,-8 2 0,1 0 0,-3-5 0,-2 5 0,2-7 0,-3 4 0,2-1 0,-2-5 0,3 7 0,-3-5 0,1 2 0,-2-1 0,4-3 0,-2 5 0,5-3 0,-7 1 0,5 0 0,-5-1 0,4 0 0,-4 3 0,1-5 0,1 5 0,-4-1 0,2 2 0,-2 0 0,0 4 0,0-3 0,-1 6 0,0-4 0,2 5 0,-1-3 0,1 3 0,-1-1 0,-1 1 0,0-1 0,0 4 0,-2 5 0,-1 4 0,-1 6 0,-5 0 0,6 3 0,-5-4 0,5-1 0,-3 0 0,-3 3 0,3 4 0,-6 3 0,2 1 0,-1-1 0,1 7 0,1-6 0,3 3 0,-2-7 0,4-2 0,-1-6 0,3-3 0,1-5 0,1 0 0,0 0 0,0-1 0,0 3 0,1-2 0,-1 1 0,2-1 0,3 3 0,-3-3 0,5 4 0,-3-4 0,-1-1 0,2 1 0,-2-1 0,0-2 0,1 0 0,2-2 0,1-2 0,6-4 0,-1 2 0,4-3 0,-4 5 0,2-2 0,-5 2 0,1 1 0,-4-1 0,-2 3 0,1-2 0,-4 0 0,2-2 0,-3 1 0,3-2 0,0 0 0,2-2 0,0 1 0,-2-3 0,2 2 0,-3-1 0,3-1 0,-1 3 0,-2-3 0,6-1 0,-7 2 0,7-2 0,-7 6 0,6-3 0,-4 0 0,3-2 0,-2 3 0,-1 0 0,-2 3 0,1-2 0,0 0 0,0-1 0,1 1 0,0 2 0,-2 0 0,4 2 0,-2 1 0,4 0 0,-1 0 0,3 0 0,-4 0 0,3 0 0,-5 1 0,1 2 0,-2 0 0,-1 2 0,-1-2 0,0 1 0,3 0 0,-1-1 0,0-1 0,-4-4 0,-1-1 0,-3-2 0,0 2 0,1 0 0,-1 0 0,3 3 0,0-1 0,-2 1 0,-1 0 0,1 0 0,-4 2 0,2 4 0,-4 2 0,-2 6 0,2 0 0,2-1 0,3-1 0,2-2 0,-3 2 0,-1 3 0,-1-1 0,3 1 0,-1-2 0,3 1 0,1-6 0,0 1 0,3-6 0,-2 2 0,2-2 0,0 1 0,0 0 0,2-1 0,-1 1 0,3-2 0,1-1 0,3-1 0,-1 0 0,2 0 0,1 0 0,1 0 0,1 0 0,-4 0 0,1 0 0,-2 0 0,1 0 0,-2 0 0,0 0 0,0 0 0,-1 0 0,-1 0 0,1 0 0,0-1 0,4-3 0,-2 0 0,3-2 0,-2-2 0,-3 3 0,2-2 0,-4 1 0,2-3 0,-1 0 0,1-3 0,-1 7 0,1-4 0,0 5 0,1-5 0,-2 2 0,-1-4 0,3 1 0,-5 0 0,5 0 0,-1 1 0,-1 4 0,3-2 0,-2 2 0,0 1 0,1-1 0,-3 3 0,4-1 0,0 3 0,3 0 0,-2 0 0,0 0 0,0 0 0,-1 0 0,-1 1 0,2 3 0,-5-1 0,3 2 0,-4-2 0,2 3 0,-3-3 0,2 5 0,-2-3 0,-1 2 0,5 0 0,-3-4 0,1 4 0,-2-4 0,-1 1 0,0-5 0,0-4 0,0-3 0,-1-1 0,-1 1 0,-3 3 0,3-1 0,-3 2 0,4 1 0,-3-1 0,3 3 0,-2 1 0,-3 3 0,3 0 0,-4 4 0,-1 1 0,2 0 0,-7 6 0,8-8 0,-3 5 0,1-3 0,2 0 0,-6 1 0,6-1 0,0-1 0,2 1 0,1-1 0,-1 2 0,1-1 0,-2 0 0,3 0 0,-2-2 0,2 1 0,0-2 0,0-1 0,1 0 0,0 2 0,0-3 0,0 4 0,0-4 0,1 1 0,6-7 0,1-2 0,1-2 0,1-2 0,-3 3 0,2-1 0,1-1 0,-4 2 0,2 0 0,-1-3 0,-2 1 0,1-1 0,-4 0 0,3-2 0,-2 1 0,3-3 0,1 0 0,-3 3 0,-1-1 0,-3 5 0,0 0 0,0 2 0,3-2 0,-4 7 0,4-2 0,-5 8 0,-1 0 0,3 2 0,-5 2 0,5 2 0,-2-1 0,2 0 0,0-3 0,0-5 0,0 3 0,0-4 0,3 0 0,-1-2 0,6-5 0,-1-2 0,-1-3 0,4-3 0,-6 2 0,7-3 0,-4 1 0,0-1 0,-1-1 0,-3 1 0,2 0 0,-1-2 0,2-1 0,-3-1 0,1-1 0,0 0 0,0 1 0,0 1 0,-2 1 0,-1 2 0,-1 0 0,0 1 0,0 4 0,0 1 0,0 4 0,-1 4 0,-3 7 0,0 2 0,-1 7 0,1-1 0,-2 7 0,1 2 0,-3 11-656,3 2 656,0-17 0,0 1 0,0 18 0,-3-6 0,3-6 0,-1-4 0,4-3 0,-2 1 0,2-10 0,0 3 656,1-9-656,1 0 0,-2-2 0,2-6 0,-1 1 0,1-8 0,3-1 0,-2 0 0,4-3 0,-2 2 0,3-3 0,3-1 0,1-5 0,2 2 0,-2-2 0,-1 2 0,-2 3 0,0 1 0,0 2 0,-2 7 0,-1 1 0,-3 6 0,-1 4 0,2-1 0,1 5 0,-1-1 0,1 2 0,-3 0 0,0 0 0,0 4 0,0-3 0,0 3 0,0-7 0,0 3 0,0-4 0,0 1 0,0-2 0,0-1 0,0-2 0,3-2 0,-1-2 0,4-6 0,-2-3 0,2 0 0,2-5 0,1 1 0,-1 0 0,0 1 0,-4-2 0,5 1 0,-3-4 0,2 3 0,0-2 0,-5 5 0,5-1 0,-6 6 0,1 2 0,-1 2 0,-4 10 0,2 0 0,-2 10 0,2-1 0,-1 1 0,0 1 0,0 0 0,1-1 0,0-1 0,0-1 0,0-2 0,0-4 0,0 1 0,0-5 0,0 1 0,1-2 0,2-3 0,0 0 0,7-2 0,-1-4 0,4 0 0,3-6 0,-3 1 0,2 0 0,-2-4 0,0 2 0,-1-2 0,3-2 0,-3 1 0,1-1 0,-3 2 0,-3 4 0,0-3 0,-4 5 0,1-4 0,2 0 0,-4 2 0,6-1 0,-8 5 0,5-2 0,-5 9 0,0 2 0,-2 6 0,0 2 0,-1 5 0,1 4 0,-5 8 0,3-5 0,0 1-667,-1 0 0,0 1 667,0 7 0,-1 1 0,-1-3 0,1 0 0,0 1 0,0-1 0,0-1 0,-1 0 0,2-1 0,-1 0 0,2-4 0,-2-1-257,1 1 1,-2-2 256,-5 18 0,-4-1 0,0-4 0,-4-3 0,2-8 0,-2-5 0,-1-2 0,-10-5 0,2-2 1298,-4-6-1298,6-3 549,3-7-549,4-1 0,4-5 0,7-2 0,4-2 0,2-6 0,8-4 0,13-13-1193,-1 16 0,3-1 1193,8-4 0,5 0-1216,-7 6 0,2-2 0,1 2 1216,2-1 0,1 1 0,4-1 0,-2 1 0,3-1 0,1-2 0,0 1 0,-2 2 0,-3 2 0,-2 0 0,0 1 0,1-1 0,-1 1 0,3-2 0,0 1 0,-3 0 0,-3 3 0,7-7 0,-6 4 0,-2-2 0,-15 9 0,-12 12 0,0 0 0</inkml:trace>
+</inkml:ink>
 </file>
 
 <file path=word/theme/theme1.xml><?xml version="1.0" encoding="utf-8"?>

</xml_diff>

<commit_message>
updated figure table and moved readme file
</commit_message>
<xml_diff>
--- a/Manuscripts/CoverLetter.docx
+++ b/Manuscripts/CoverLetter.docx
@@ -1,6 +1,6 @@
 
 <file path=word/document.xml><?xml version="1.0" encoding="utf-8"?>
-<w:document xmlns:wpc="http://schemas.microsoft.com/office/word/2010/wordprocessingCanvas" xmlns:cx="http://schemas.microsoft.com/office/drawing/2014/chartex" xmlns:cx1="http://schemas.microsoft.com/office/drawing/2015/9/8/chartex" xmlns:cx2="http://schemas.microsoft.com/office/drawing/2015/10/21/chartex" xmlns:cx3="http://schemas.microsoft.com/office/drawing/2016/5/9/chartex" xmlns:cx4="http://schemas.microsoft.com/office/drawing/2016/5/10/chartex" xmlns:cx5="http://schemas.microsoft.com/office/drawing/2016/5/11/chartex" xmlns:cx6="http://schemas.microsoft.com/office/drawing/2016/5/12/chartex" xmlns:cx7="http://schemas.microsoft.com/office/drawing/2016/5/13/chartex" xmlns:cx8="http://schemas.microsoft.com/office/drawing/2016/5/14/chartex" xmlns:mc="http://schemas.openxmlformats.org/markup-compatibility/2006" xmlns:aink="http://schemas.microsoft.com/office/drawing/2016/ink" xmlns:am3d="http://schemas.microsoft.com/office/drawing/2017/model3d" xmlns:o="urn:schemas-microsoft-com:office:office" xmlns:r="http://schemas.openxmlformats.org/officeDocument/2006/relationships" xmlns:m="http://schemas.openxmlformats.org/officeDocument/2006/math" xmlns:v="urn:schemas-microsoft-com:vml" xmlns:wp14="http://schemas.microsoft.com/office/word/2010/wordprocessingDrawing" xmlns:wp="http://schemas.openxmlformats.org/drawingml/2006/wordprocessingDrawing" xmlns:w10="urn:schemas-microsoft-com:office:word" xmlns:w="http://schemas.openxmlformats.org/wordprocessingml/2006/main" xmlns:w14="http://schemas.microsoft.com/office/word/2010/wordml" xmlns:w15="http://schemas.microsoft.com/office/word/2012/wordml" xmlns:w16cid="http://schemas.microsoft.com/office/word/2016/wordml/cid" xmlns:w16se="http://schemas.microsoft.com/office/word/2015/wordml/symex" xmlns:wpg="http://schemas.microsoft.com/office/word/2010/wordprocessingGroup" xmlns:wpi="http://schemas.microsoft.com/office/word/2010/wordprocessingInk" xmlns:wne="http://schemas.microsoft.com/office/word/2006/wordml" xmlns:wps="http://schemas.microsoft.com/office/word/2010/wordprocessingShape" mc:Ignorable="w14 w15 w16se w16cid wp14">
+<w:document xmlns:wpc="http://schemas.microsoft.com/office/word/2010/wordprocessingCanvas" xmlns:cx="http://schemas.microsoft.com/office/drawing/2014/chartex" xmlns:cx1="http://schemas.microsoft.com/office/drawing/2015/9/8/chartex" xmlns:cx2="http://schemas.microsoft.com/office/drawing/2015/10/21/chartex" xmlns:cx3="http://schemas.microsoft.com/office/drawing/2016/5/9/chartex" xmlns:cx4="http://schemas.microsoft.com/office/drawing/2016/5/10/chartex" xmlns:cx5="http://schemas.microsoft.com/office/drawing/2016/5/11/chartex" xmlns:cx6="http://schemas.microsoft.com/office/drawing/2016/5/12/chartex" xmlns:cx7="http://schemas.microsoft.com/office/drawing/2016/5/13/chartex" xmlns:cx8="http://schemas.microsoft.com/office/drawing/2016/5/14/chartex" xmlns:mc="http://schemas.openxmlformats.org/markup-compatibility/2006" xmlns:aink="http://schemas.microsoft.com/office/drawing/2016/ink" xmlns:am3d="http://schemas.microsoft.com/office/drawing/2017/model3d" xmlns:o="urn:schemas-microsoft-com:office:office" xmlns:r="http://schemas.openxmlformats.org/officeDocument/2006/relationships" xmlns:m="http://schemas.openxmlformats.org/officeDocument/2006/math" xmlns:v="urn:schemas-microsoft-com:vml" xmlns:wp14="http://schemas.microsoft.com/office/word/2010/wordprocessingDrawing" xmlns:wp="http://schemas.openxmlformats.org/drawingml/2006/wordprocessingDrawing" xmlns:w10="urn:schemas-microsoft-com:office:word" xmlns:w="http://schemas.openxmlformats.org/wordprocessingml/2006/main" xmlns:w14="http://schemas.microsoft.com/office/word/2010/wordml" xmlns:w15="http://schemas.microsoft.com/office/word/2012/wordml" xmlns:w16cex="http://schemas.microsoft.com/office/word/2018/wordml/cex" xmlns:w16cid="http://schemas.microsoft.com/office/word/2016/wordml/cid" xmlns:w16="http://schemas.microsoft.com/office/word/2018/wordml" xmlns:w16sdtdh="http://schemas.microsoft.com/office/word/2020/wordml/sdtdatahash" xmlns:w16se="http://schemas.microsoft.com/office/word/2015/wordml/symex" xmlns:wpg="http://schemas.microsoft.com/office/word/2010/wordprocessingGroup" xmlns:wpi="http://schemas.microsoft.com/office/word/2010/wordprocessingInk" xmlns:wne="http://schemas.microsoft.com/office/word/2006/wordml" xmlns:wps="http://schemas.microsoft.com/office/word/2010/wordprocessingShape" mc:Ignorable="w14 w15 w16se w16cid w16 w16cex w16sdtdh wp14">
   <w:body>
     <w:p>
       <w:pPr>
@@ -209,25 +209,7 @@
           <w:sz w:val="22"/>
           <w:szCs w:val="22"/>
         </w:rPr>
-        <w:t xml:space="preserve">Dr. </w:t>
-      </w:r>
-      <w:proofErr w:type="spellStart"/>
-      <w:r>
-        <w:rPr>
-          <w:rFonts w:ascii="Palatino Linotype" w:hAnsi="Palatino Linotype"/>
-          <w:sz w:val="22"/>
-          <w:szCs w:val="22"/>
-        </w:rPr>
-        <w:t>Manoogian</w:t>
-      </w:r>
-      <w:proofErr w:type="spellEnd"/>
-      <w:r>
-        <w:rPr>
-          <w:rFonts w:ascii="Palatino Linotype" w:hAnsi="Palatino Linotype"/>
-          <w:sz w:val="22"/>
-          <w:szCs w:val="22"/>
-        </w:rPr>
-        <w:t>,</w:t>
+        <w:t>Dr. Manoogian,</w:t>
       </w:r>
     </w:p>
     <w:p>
@@ -528,7 +510,7 @@
               </wp:anchor>
             </w:drawing>
           </mc:Choice>
-          <mc:Fallback xmlns:w16sdtdh="http://schemas.microsoft.com/office/word/2020/wordml/sdtdatahash" xmlns:w16="http://schemas.microsoft.com/office/word/2018/wordml" xmlns:w16cex="http://schemas.microsoft.com/office/word/2018/wordml/cex">
+          <mc:Fallback>
             <w:pict>
               <v:shapetype w14:anchorId="71908860" id="_x0000_t75" coordsize="21600,21600" o:spt="75" o:preferrelative="t" path="m@4@5l@4@11@9@11@9@5xe" filled="f" stroked="f">
                 <v:stroke joinstyle="miter"/>
@@ -636,16 +618,7 @@
           <w:sz w:val="22"/>
           <w:szCs w:val="22"/>
         </w:rPr>
-        <w:t xml:space="preserve">people and their offspring. </w:t>
-      </w:r>
-      <w:commentRangeStart w:id="0"/>
-      <w:r>
-        <w:rPr>
-          <w:rFonts w:ascii="Palatino Linotype" w:hAnsi="Palatino Linotype"/>
-          <w:sz w:val="22"/>
-          <w:szCs w:val="22"/>
-        </w:rPr>
-        <w:t xml:space="preserve">Recent </w:t>
+        <w:t xml:space="preserve">people and their offspring. Recent </w:t>
       </w:r>
       <w:r>
         <w:rPr>
@@ -701,15 +674,39 @@
           <w:sz w:val="22"/>
           <w:szCs w:val="22"/>
         </w:rPr>
-        <w:t xml:space="preserve">some </w:t>
-      </w:r>
-      <w:r>
-        <w:rPr>
-          <w:rFonts w:ascii="Palatino Linotype" w:hAnsi="Palatino Linotype"/>
-          <w:sz w:val="22"/>
-          <w:szCs w:val="22"/>
-        </w:rPr>
-        <w:t xml:space="preserve">women consider </w:t>
+        <w:t>23.7% of</w:t>
+      </w:r>
+      <w:r>
+        <w:rPr>
+          <w:rFonts w:ascii="Palatino Linotype" w:hAnsi="Palatino Linotype"/>
+          <w:sz w:val="22"/>
+          <w:szCs w:val="22"/>
+        </w:rPr>
+        <w:t xml:space="preserve"> </w:t>
+      </w:r>
+      <w:r>
+        <w:rPr>
+          <w:rFonts w:ascii="Palatino Linotype" w:hAnsi="Palatino Linotype"/>
+          <w:sz w:val="22"/>
+          <w:szCs w:val="22"/>
+        </w:rPr>
+        <w:t xml:space="preserve">women </w:t>
+      </w:r>
+      <w:r>
+        <w:rPr>
+          <w:rFonts w:ascii="Palatino Linotype" w:hAnsi="Palatino Linotype"/>
+          <w:sz w:val="22"/>
+          <w:szCs w:val="22"/>
+        </w:rPr>
+        <w:t xml:space="preserve">would </w:t>
+      </w:r>
+      <w:r>
+        <w:rPr>
+          <w:rFonts w:ascii="Palatino Linotype" w:hAnsi="Palatino Linotype"/>
+          <w:sz w:val="22"/>
+          <w:szCs w:val="22"/>
+        </w:rPr>
+        <w:t xml:space="preserve">consider </w:t>
       </w:r>
       <w:r>
         <w:rPr>
@@ -725,25 +722,7 @@
           <w:sz w:val="22"/>
           <w:szCs w:val="22"/>
         </w:rPr>
-        <w:t xml:space="preserve">this diet while pregnant. </w:t>
-      </w:r>
-      <w:commentRangeEnd w:id="0"/>
-      <w:r>
-        <w:rPr>
-          <w:rStyle w:val="CommentReference"/>
-          <w:rFonts w:ascii="Palatino Linotype" w:hAnsi="Palatino Linotype"/>
-          <w:sz w:val="22"/>
-          <w:szCs w:val="22"/>
-        </w:rPr>
-        <w:commentReference w:id="0"/>
-      </w:r>
-      <w:r>
-        <w:rPr>
-          <w:rFonts w:ascii="Palatino Linotype" w:hAnsi="Palatino Linotype"/>
-          <w:sz w:val="22"/>
-          <w:szCs w:val="22"/>
-        </w:rPr>
-        <w:t xml:space="preserve">However, data on the </w:t>
+        <w:t xml:space="preserve">this diet while pregnant. However, data on the </w:t>
       </w:r>
       <w:r>
         <w:rPr>
@@ -1242,15 +1221,7 @@
           <w:sz w:val="22"/>
           <w:szCs w:val="22"/>
         </w:rPr>
-        <w:t xml:space="preserve">, </w:t>
-      </w:r>
-      <w:r>
-        <w:rPr>
-          <w:rFonts w:ascii="Palatino Linotype" w:hAnsi="Palatino Linotype" w:cs="Times New Roman"/>
-          <w:sz w:val="22"/>
-          <w:szCs w:val="22"/>
-        </w:rPr>
-        <w:t>Associate Professor, Keio University School of Medicine</w:t>
+        <w:t>, Associate Professor, Keio University School of Medicine</w:t>
       </w:r>
     </w:p>
     <w:p>
@@ -1321,8 +1292,6 @@
         </w:rPr>
         <w:t xml:space="preserve"> and your efforts in organizing this special issue.</w:t>
       </w:r>
-      <w:bookmarkStart w:id="1" w:name="_GoBack"/>
-      <w:bookmarkEnd w:id="1"/>
     </w:p>
     <w:p>
       <w:pPr>
@@ -1380,7 +1349,7 @@
                     <pic:cNvPicPr/>
                   </pic:nvPicPr>
                   <pic:blipFill>
-                    <a:blip r:embed="rId10" cstate="print">
+                    <a:blip r:embed="rId7" cstate="print">
                       <a:extLst>
                         <a:ext uri="{28A0092B-C50C-407E-A947-70E740481C1C}">
                           <a14:useLocalDpi xmlns:a14="http://schemas.microsoft.com/office/drawing/2010/main" val="0"/>
@@ -1446,7 +1415,7 @@
                 <wp:cNvGraphicFramePr/>
                 <a:graphic xmlns:a="http://schemas.openxmlformats.org/drawingml/2006/main">
                   <a:graphicData uri="http://schemas.microsoft.com/office/word/2010/wordprocessingInk">
-                    <w14:contentPart bwMode="auto" r:id="rId11">
+                    <w14:contentPart bwMode="auto" r:id="rId8">
                       <w14:nvContentPartPr>
                         <w14:cNvContentPartPr/>
                       </w14:nvContentPartPr>
@@ -1596,41 +1565,8 @@
 </w:document>
 </file>
 
-<file path=word/comments.xml><?xml version="1.0" encoding="utf-8"?>
-<w:comments xmlns:wpc="http://schemas.microsoft.com/office/word/2010/wordprocessingCanvas" xmlns:cx="http://schemas.microsoft.com/office/drawing/2014/chartex" xmlns:cx1="http://schemas.microsoft.com/office/drawing/2015/9/8/chartex" xmlns:cx2="http://schemas.microsoft.com/office/drawing/2015/10/21/chartex" xmlns:cx3="http://schemas.microsoft.com/office/drawing/2016/5/9/chartex" xmlns:cx4="http://schemas.microsoft.com/office/drawing/2016/5/10/chartex" xmlns:cx5="http://schemas.microsoft.com/office/drawing/2016/5/11/chartex" xmlns:cx6="http://schemas.microsoft.com/office/drawing/2016/5/12/chartex" xmlns:cx7="http://schemas.microsoft.com/office/drawing/2016/5/13/chartex" xmlns:cx8="http://schemas.microsoft.com/office/drawing/2016/5/14/chartex" xmlns:mc="http://schemas.openxmlformats.org/markup-compatibility/2006" xmlns:aink="http://schemas.microsoft.com/office/drawing/2016/ink" xmlns:am3d="http://schemas.microsoft.com/office/drawing/2017/model3d" xmlns:o="urn:schemas-microsoft-com:office:office" xmlns:r="http://schemas.openxmlformats.org/officeDocument/2006/relationships" xmlns:m="http://schemas.openxmlformats.org/officeDocument/2006/math" xmlns:v="urn:schemas-microsoft-com:vml" xmlns:wp14="http://schemas.microsoft.com/office/word/2010/wordprocessingDrawing" xmlns:wp="http://schemas.openxmlformats.org/drawingml/2006/wordprocessingDrawing" xmlns:w10="urn:schemas-microsoft-com:office:word" xmlns:w="http://schemas.openxmlformats.org/wordprocessingml/2006/main" xmlns:w14="http://schemas.microsoft.com/office/word/2010/wordml" xmlns:w15="http://schemas.microsoft.com/office/word/2012/wordml" xmlns:w16cid="http://schemas.microsoft.com/office/word/2016/wordml/cid" xmlns:w16se="http://schemas.microsoft.com/office/word/2015/wordml/symex" xmlns:wpg="http://schemas.microsoft.com/office/word/2010/wordprocessingGroup" xmlns:wpi="http://schemas.microsoft.com/office/word/2010/wordprocessingInk" xmlns:wne="http://schemas.microsoft.com/office/word/2006/wordml" xmlns:wps="http://schemas.microsoft.com/office/word/2010/wordprocessingShape" mc:Ignorable="w14 w15 w16se w16cid wp14">
-  <w:comment w:id="0" w:author="Dave Bridges" w:date="2022-03-24T15:22:00Z" w:initials="DB">
-    <w:p>
-      <w:pPr>
-        <w:pStyle w:val="CommentText"/>
-      </w:pPr>
-      <w:r>
-        <w:rPr>
-          <w:rStyle w:val="CommentReference"/>
-        </w:rPr>
-        <w:annotationRef/>
-      </w:r>
-      <w:r>
-        <w:t>Specificity about prevalence</w:t>
-      </w:r>
-    </w:p>
-  </w:comment>
-</w:comments>
-</file>
-
-<file path=word/commentsExtended.xml><?xml version="1.0" encoding="utf-8"?>
-<w15:commentsEx xmlns:wpc="http://schemas.microsoft.com/office/word/2010/wordprocessingCanvas" xmlns:cx="http://schemas.microsoft.com/office/drawing/2014/chartex" xmlns:cx1="http://schemas.microsoft.com/office/drawing/2015/9/8/chartex" xmlns:cx2="http://schemas.microsoft.com/office/drawing/2015/10/21/chartex" xmlns:cx3="http://schemas.microsoft.com/office/drawing/2016/5/9/chartex" xmlns:cx4="http://schemas.microsoft.com/office/drawing/2016/5/10/chartex" xmlns:cx5="http://schemas.microsoft.com/office/drawing/2016/5/11/chartex" xmlns:cx6="http://schemas.microsoft.com/office/drawing/2016/5/12/chartex" xmlns:cx7="http://schemas.microsoft.com/office/drawing/2016/5/13/chartex" xmlns:cx8="http://schemas.microsoft.com/office/drawing/2016/5/14/chartex" xmlns:mc="http://schemas.openxmlformats.org/markup-compatibility/2006" xmlns:aink="http://schemas.microsoft.com/office/drawing/2016/ink" xmlns:am3d="http://schemas.microsoft.com/office/drawing/2017/model3d" xmlns:o="urn:schemas-microsoft-com:office:office" xmlns:r="http://schemas.openxmlformats.org/officeDocument/2006/relationships" xmlns:m="http://schemas.openxmlformats.org/officeDocument/2006/math" xmlns:v="urn:schemas-microsoft-com:vml" xmlns:wp14="http://schemas.microsoft.com/office/word/2010/wordprocessingDrawing" xmlns:wp="http://schemas.openxmlformats.org/drawingml/2006/wordprocessingDrawing" xmlns:w10="urn:schemas-microsoft-com:office:word" xmlns:w="http://schemas.openxmlformats.org/wordprocessingml/2006/main" xmlns:w14="http://schemas.microsoft.com/office/word/2010/wordml" xmlns:w15="http://schemas.microsoft.com/office/word/2012/wordml" xmlns:w16cid="http://schemas.microsoft.com/office/word/2016/wordml/cid" xmlns:w16se="http://schemas.microsoft.com/office/word/2015/wordml/symex" xmlns:wpg="http://schemas.microsoft.com/office/word/2010/wordprocessingGroup" xmlns:wpi="http://schemas.microsoft.com/office/word/2010/wordprocessingInk" xmlns:wne="http://schemas.microsoft.com/office/word/2006/wordml" xmlns:wps="http://schemas.microsoft.com/office/word/2010/wordprocessingShape" mc:Ignorable="w14 w15 w16se w16cid wp14">
-  <w15:commentEx w15:paraId="2C3B40AE" w15:done="0"/>
-</w15:commentsEx>
-</file>
-
-<file path=word/commentsIds.xml><?xml version="1.0" encoding="utf-8"?>
-<w16cid:commentsIds xmlns:wpc="http://schemas.microsoft.com/office/word/2010/wordprocessingCanvas" xmlns:cx="http://schemas.microsoft.com/office/drawing/2014/chartex" xmlns:cx1="http://schemas.microsoft.com/office/drawing/2015/9/8/chartex" xmlns:cx2="http://schemas.microsoft.com/office/drawing/2015/10/21/chartex" xmlns:cx3="http://schemas.microsoft.com/office/drawing/2016/5/9/chartex" xmlns:cx4="http://schemas.microsoft.com/office/drawing/2016/5/10/chartex" xmlns:cx5="http://schemas.microsoft.com/office/drawing/2016/5/11/chartex" xmlns:cx6="http://schemas.microsoft.com/office/drawing/2016/5/12/chartex" xmlns:cx7="http://schemas.microsoft.com/office/drawing/2016/5/13/chartex" xmlns:cx8="http://schemas.microsoft.com/office/drawing/2016/5/14/chartex" xmlns:mc="http://schemas.openxmlformats.org/markup-compatibility/2006" xmlns:aink="http://schemas.microsoft.com/office/drawing/2016/ink" xmlns:am3d="http://schemas.microsoft.com/office/drawing/2017/model3d" xmlns:o="urn:schemas-microsoft-com:office:office" xmlns:r="http://schemas.openxmlformats.org/officeDocument/2006/relationships" xmlns:m="http://schemas.openxmlformats.org/officeDocument/2006/math" xmlns:v="urn:schemas-microsoft-com:vml" xmlns:wp14="http://schemas.microsoft.com/office/word/2010/wordprocessingDrawing" xmlns:wp="http://schemas.openxmlformats.org/drawingml/2006/wordprocessingDrawing" xmlns:w10="urn:schemas-microsoft-com:office:word" xmlns:w="http://schemas.openxmlformats.org/wordprocessingml/2006/main" xmlns:w14="http://schemas.microsoft.com/office/word/2010/wordml" xmlns:w15="http://schemas.microsoft.com/office/word/2012/wordml" xmlns:w16cid="http://schemas.microsoft.com/office/word/2016/wordml/cid" xmlns:w16se="http://schemas.microsoft.com/office/word/2015/wordml/symex" xmlns:wpg="http://schemas.microsoft.com/office/word/2010/wordprocessingGroup" xmlns:wpi="http://schemas.microsoft.com/office/word/2010/wordprocessingInk" xmlns:wne="http://schemas.microsoft.com/office/word/2006/wordml" xmlns:wps="http://schemas.microsoft.com/office/word/2010/wordprocessingShape" mc:Ignorable="w14 w15 w16se w16cid wp14">
-  <w16cid:commentId w16cid:paraId="2C3B40AE" w16cid:durableId="25E70B46"/>
-</w16cid:commentsIds>
-</file>
-
 <file path=word/numbering.xml><?xml version="1.0" encoding="utf-8"?>
-<w:numbering xmlns:wpc="http://schemas.microsoft.com/office/word/2010/wordprocessingCanvas" xmlns:cx="http://schemas.microsoft.com/office/drawing/2014/chartex" xmlns:cx1="http://schemas.microsoft.com/office/drawing/2015/9/8/chartex" xmlns:cx2="http://schemas.microsoft.com/office/drawing/2015/10/21/chartex" xmlns:cx3="http://schemas.microsoft.com/office/drawing/2016/5/9/chartex" xmlns:cx4="http://schemas.microsoft.com/office/drawing/2016/5/10/chartex" xmlns:cx5="http://schemas.microsoft.com/office/drawing/2016/5/11/chartex" xmlns:cx6="http://schemas.microsoft.com/office/drawing/2016/5/12/chartex" xmlns:cx7="http://schemas.microsoft.com/office/drawing/2016/5/13/chartex" xmlns:cx8="http://schemas.microsoft.com/office/drawing/2016/5/14/chartex" xmlns:mc="http://schemas.openxmlformats.org/markup-compatibility/2006" xmlns:aink="http://schemas.microsoft.com/office/drawing/2016/ink" xmlns:am3d="http://schemas.microsoft.com/office/drawing/2017/model3d" xmlns:o="urn:schemas-microsoft-com:office:office" xmlns:r="http://schemas.openxmlformats.org/officeDocument/2006/relationships" xmlns:m="http://schemas.openxmlformats.org/officeDocument/2006/math" xmlns:v="urn:schemas-microsoft-com:vml" xmlns:wp14="http://schemas.microsoft.com/office/word/2010/wordprocessingDrawing" xmlns:wp="http://schemas.openxmlformats.org/drawingml/2006/wordprocessingDrawing" xmlns:w10="urn:schemas-microsoft-com:office:word" xmlns:w="http://schemas.openxmlformats.org/wordprocessingml/2006/main" xmlns:w14="http://schemas.microsoft.com/office/word/2010/wordml" xmlns:w15="http://schemas.microsoft.com/office/word/2012/wordml" xmlns:w16cid="http://schemas.microsoft.com/office/word/2016/wordml/cid" xmlns:w16se="http://schemas.microsoft.com/office/word/2015/wordml/symex" xmlns:wpg="http://schemas.microsoft.com/office/word/2010/wordprocessingGroup" xmlns:wpi="http://schemas.microsoft.com/office/word/2010/wordprocessingInk" xmlns:wne="http://schemas.microsoft.com/office/word/2006/wordml" xmlns:wps="http://schemas.microsoft.com/office/word/2010/wordprocessingShape" mc:Ignorable="w14 w15 w16se w16cid wp14">
+<w:numbering xmlns:wpc="http://schemas.microsoft.com/office/word/2010/wordprocessingCanvas" xmlns:cx="http://schemas.microsoft.com/office/drawing/2014/chartex" xmlns:cx1="http://schemas.microsoft.com/office/drawing/2015/9/8/chartex" xmlns:cx2="http://schemas.microsoft.com/office/drawing/2015/10/21/chartex" xmlns:cx3="http://schemas.microsoft.com/office/drawing/2016/5/9/chartex" xmlns:cx4="http://schemas.microsoft.com/office/drawing/2016/5/10/chartex" xmlns:cx5="http://schemas.microsoft.com/office/drawing/2016/5/11/chartex" xmlns:cx6="http://schemas.microsoft.com/office/drawing/2016/5/12/chartex" xmlns:cx7="http://schemas.microsoft.com/office/drawing/2016/5/13/chartex" xmlns:cx8="http://schemas.microsoft.com/office/drawing/2016/5/14/chartex" xmlns:mc="http://schemas.openxmlformats.org/markup-compatibility/2006" xmlns:aink="http://schemas.microsoft.com/office/drawing/2016/ink" xmlns:am3d="http://schemas.microsoft.com/office/drawing/2017/model3d" xmlns:o="urn:schemas-microsoft-com:office:office" xmlns:r="http://schemas.openxmlformats.org/officeDocument/2006/relationships" xmlns:m="http://schemas.openxmlformats.org/officeDocument/2006/math" xmlns:v="urn:schemas-microsoft-com:vml" xmlns:wp14="http://schemas.microsoft.com/office/word/2010/wordprocessingDrawing" xmlns:wp="http://schemas.openxmlformats.org/drawingml/2006/wordprocessingDrawing" xmlns:w10="urn:schemas-microsoft-com:office:word" xmlns:w="http://schemas.openxmlformats.org/wordprocessingml/2006/main" xmlns:w14="http://schemas.microsoft.com/office/word/2010/wordml" xmlns:w15="http://schemas.microsoft.com/office/word/2012/wordml" xmlns:w16cex="http://schemas.microsoft.com/office/word/2018/wordml/cex" xmlns:w16cid="http://schemas.microsoft.com/office/word/2016/wordml/cid" xmlns:w16="http://schemas.microsoft.com/office/word/2018/wordml" xmlns:w16sdtdh="http://schemas.microsoft.com/office/word/2020/wordml/sdtdatahash" xmlns:w16se="http://schemas.microsoft.com/office/word/2015/wordml/symex" xmlns:wpg="http://schemas.microsoft.com/office/word/2010/wordprocessingGroup" xmlns:wpi="http://schemas.microsoft.com/office/word/2010/wordprocessingInk" xmlns:wne="http://schemas.microsoft.com/office/word/2006/wordml" xmlns:wps="http://schemas.microsoft.com/office/word/2010/wordprocessingShape" mc:Ignorable="w14 w15 w16se w16cid w16 w16cex w16sdtdh wp14">
   <w:abstractNum w:abstractNumId="0" w15:restartNumberingAfterBreak="0">
     <w:nsid w:val="20A45E94"/>
     <w:multiLevelType w:val="hybridMultilevel"/>
@@ -1902,16 +1838,8 @@
 </w:numbering>
 </file>
 
-<file path=word/people.xml><?xml version="1.0" encoding="utf-8"?>
-<w15:people xmlns:wpc="http://schemas.microsoft.com/office/word/2010/wordprocessingCanvas" xmlns:cx="http://schemas.microsoft.com/office/drawing/2014/chartex" xmlns:cx1="http://schemas.microsoft.com/office/drawing/2015/9/8/chartex" xmlns:cx2="http://schemas.microsoft.com/office/drawing/2015/10/21/chartex" xmlns:cx3="http://schemas.microsoft.com/office/drawing/2016/5/9/chartex" xmlns:cx4="http://schemas.microsoft.com/office/drawing/2016/5/10/chartex" xmlns:cx5="http://schemas.microsoft.com/office/drawing/2016/5/11/chartex" xmlns:cx6="http://schemas.microsoft.com/office/drawing/2016/5/12/chartex" xmlns:cx7="http://schemas.microsoft.com/office/drawing/2016/5/13/chartex" xmlns:cx8="http://schemas.microsoft.com/office/drawing/2016/5/14/chartex" xmlns:mc="http://schemas.openxmlformats.org/markup-compatibility/2006" xmlns:aink="http://schemas.microsoft.com/office/drawing/2016/ink" xmlns:am3d="http://schemas.microsoft.com/office/drawing/2017/model3d" xmlns:o="urn:schemas-microsoft-com:office:office" xmlns:r="http://schemas.openxmlformats.org/officeDocument/2006/relationships" xmlns:m="http://schemas.openxmlformats.org/officeDocument/2006/math" xmlns:v="urn:schemas-microsoft-com:vml" xmlns:wp14="http://schemas.microsoft.com/office/word/2010/wordprocessingDrawing" xmlns:wp="http://schemas.openxmlformats.org/drawingml/2006/wordprocessingDrawing" xmlns:w10="urn:schemas-microsoft-com:office:word" xmlns:w="http://schemas.openxmlformats.org/wordprocessingml/2006/main" xmlns:w14="http://schemas.microsoft.com/office/word/2010/wordml" xmlns:w15="http://schemas.microsoft.com/office/word/2012/wordml" xmlns:w16cid="http://schemas.microsoft.com/office/word/2016/wordml/cid" xmlns:w16se="http://schemas.microsoft.com/office/word/2015/wordml/symex" xmlns:wpg="http://schemas.microsoft.com/office/word/2010/wordprocessingGroup" xmlns:wpi="http://schemas.microsoft.com/office/word/2010/wordprocessingInk" xmlns:wne="http://schemas.microsoft.com/office/word/2006/wordml" xmlns:wps="http://schemas.microsoft.com/office/word/2010/wordprocessingShape" mc:Ignorable="w14 w15 w16se w16cid wp14">
-  <w15:person w15:author="Dave Bridges">
-    <w15:presenceInfo w15:providerId="Windows Live" w15:userId="4bc1184c43c78bbd"/>
-  </w15:person>
-</w15:people>
-</file>
-
 <file path=word/styles.xml><?xml version="1.0" encoding="utf-8"?>
-<w:styles xmlns:mc="http://schemas.openxmlformats.org/markup-compatibility/2006" xmlns:r="http://schemas.openxmlformats.org/officeDocument/2006/relationships" xmlns:w="http://schemas.openxmlformats.org/wordprocessingml/2006/main" xmlns:w14="http://schemas.microsoft.com/office/word/2010/wordml" xmlns:w15="http://schemas.microsoft.com/office/word/2012/wordml" xmlns:w16cid="http://schemas.microsoft.com/office/word/2016/wordml/cid" xmlns:w16se="http://schemas.microsoft.com/office/word/2015/wordml/symex" mc:Ignorable="w14 w15 w16se w16cid">
+<w:styles xmlns:mc="http://schemas.openxmlformats.org/markup-compatibility/2006" xmlns:r="http://schemas.openxmlformats.org/officeDocument/2006/relationships" xmlns:w="http://schemas.openxmlformats.org/wordprocessingml/2006/main" xmlns:w14="http://schemas.microsoft.com/office/word/2010/wordml" xmlns:w15="http://schemas.microsoft.com/office/word/2012/wordml" xmlns:w16cex="http://schemas.microsoft.com/office/word/2018/wordml/cex" xmlns:w16cid="http://schemas.microsoft.com/office/word/2016/wordml/cid" xmlns:w16="http://schemas.microsoft.com/office/word/2018/wordml" xmlns:w16sdtdh="http://schemas.microsoft.com/office/word/2020/wordml/sdtdatahash" xmlns:w16se="http://schemas.microsoft.com/office/word/2015/wordml/symex" mc:Ignorable="w14 w15 w16se w16cid w16 w16cex w16sdtdh">
   <w:docDefaults>
     <w:rPrDefault>
       <w:rPr>
@@ -1923,7 +1851,7 @@
     </w:rPrDefault>
     <w:pPrDefault/>
   </w:docDefaults>
-  <w:latentStyles w:defLockedState="0" w:defUIPriority="99" w:defSemiHidden="0" w:defUnhideWhenUsed="0" w:defQFormat="0" w:count="375">
+  <w:latentStyles w:defLockedState="0" w:defUIPriority="99" w:defSemiHidden="0" w:defUnhideWhenUsed="0" w:defQFormat="0" w:count="376">
     <w:lsdException w:name="Normal" w:uiPriority="0" w:qFormat="1"/>
     <w:lsdException w:name="heading 1" w:uiPriority="9" w:qFormat="1"/>
     <w:lsdException w:name="heading 2" w:semiHidden="1" w:uiPriority="9" w:unhideWhenUsed="1" w:qFormat="1"/>
@@ -2029,7 +1957,6 @@
     <w:lsdException w:name="HTML Sample" w:semiHidden="1" w:unhideWhenUsed="1"/>
     <w:lsdException w:name="HTML Typewriter" w:semiHidden="1" w:unhideWhenUsed="1"/>
     <w:lsdException w:name="HTML Variable" w:semiHidden="1" w:unhideWhenUsed="1"/>
-    <w:lsdException w:name="Normal Table" w:semiHidden="1" w:unhideWhenUsed="1"/>
     <w:lsdException w:name="annotation subject" w:semiHidden="1" w:unhideWhenUsed="1"/>
     <w:lsdException w:name="No List" w:semiHidden="1" w:unhideWhenUsed="1"/>
     <w:lsdException w:name="Outline List 1" w:semiHidden="1" w:unhideWhenUsed="1"/>
@@ -2076,10 +2003,8 @@
     <w:lsdException w:name="Table Subtle 2" w:semiHidden="1" w:unhideWhenUsed="1"/>
     <w:lsdException w:name="Table Web 1" w:semiHidden="1" w:unhideWhenUsed="1"/>
     <w:lsdException w:name="Table Web 2" w:semiHidden="1" w:unhideWhenUsed="1"/>
-    <w:lsdException w:name="Table Web 3" w:semiHidden="1" w:unhideWhenUsed="1"/>
     <w:lsdException w:name="Balloon Text" w:semiHidden="1" w:unhideWhenUsed="1"/>
     <w:lsdException w:name="Table Grid" w:uiPriority="39"/>
-    <w:lsdException w:name="Table Theme" w:semiHidden="1" w:unhideWhenUsed="1"/>
     <w:lsdException w:name="Placeholder Text" w:semiHidden="1"/>
     <w:lsdException w:name="No Spacing" w:uiPriority="1" w:qFormat="1"/>
     <w:lsdException w:name="Light Shading" w:uiPriority="60"/>
@@ -2299,6 +2224,7 @@
     <w:lsdException w:name="Smart Hyperlink" w:semiHidden="1" w:unhideWhenUsed="1"/>
     <w:lsdException w:name="Hashtag" w:semiHidden="1" w:unhideWhenUsed="1"/>
     <w:lsdException w:name="Unresolved Mention" w:semiHidden="1" w:unhideWhenUsed="1"/>
+    <w:lsdException w:name="Smart Link" w:semiHidden="1" w:unhideWhenUsed="1"/>
   </w:latentStyles>
   <w:style w:type="paragraph" w:default="1" w:styleId="Normal">
     <w:name w:val="Normal"/>
@@ -2307,6 +2233,7 @@
   <w:style w:type="character" w:default="1" w:styleId="DefaultParagraphFont">
     <w:name w:val="Default Paragraph Font"/>
     <w:uiPriority w:val="1"/>
+    <w:semiHidden/>
     <w:unhideWhenUsed/>
   </w:style>
   <w:style w:type="table" w:default="1" w:styleId="TableNormal">

</xml_diff>

<commit_message>
moved data and R script folder to developmental obesity
</commit_message>
<xml_diff>
--- a/Manuscripts/CoverLetter.docx
+++ b/Manuscripts/CoverLetter.docx
@@ -461,13 +461,23 @@
           <w:sz w:val="22"/>
           <w:szCs w:val="22"/>
         </w:rPr>
-        <w:t xml:space="preserve"> at XXX</w:t>
-      </w:r>
-      <w:r>
-        <w:rPr>
-          <w:rFonts w:ascii="Palatino Linotype" w:hAnsi="Palatino Linotype"/>
-          <w:sz w:val="22"/>
-          <w:szCs w:val="22"/>
+        <w:t xml:space="preserve"> at </w:t>
+      </w:r>
+      <w:r>
+        <w:rPr>
+          <w:rFonts w:ascii="Palatino Linotype" w:hAnsi="Palatino Linotype"/>
+          <w:sz w:val="22"/>
+          <w:szCs w:val="22"/>
+          <w:highlight w:val="yellow"/>
+        </w:rPr>
+        <w:t>XXX</w:t>
+      </w:r>
+      <w:r>
+        <w:rPr>
+          <w:rFonts w:ascii="Palatino Linotype" w:hAnsi="Palatino Linotype"/>
+          <w:sz w:val="22"/>
+          <w:szCs w:val="22"/>
+          <w:highlight w:val="yellow"/>
         </w:rPr>
         <w:t>.</w:t>
       </w:r>
@@ -477,6 +487,7 @@
           <w:noProof/>
           <w:sz w:val="22"/>
           <w:szCs w:val="22"/>
+          <w:highlight w:val="yellow"/>
         </w:rPr>
         <mc:AlternateContent>
           <mc:Choice Requires="wpi">
@@ -1957,6 +1968,7 @@
     <w:lsdException w:name="HTML Sample" w:semiHidden="1" w:unhideWhenUsed="1"/>
     <w:lsdException w:name="HTML Typewriter" w:semiHidden="1" w:unhideWhenUsed="1"/>
     <w:lsdException w:name="HTML Variable" w:semiHidden="1" w:unhideWhenUsed="1"/>
+    <w:lsdException w:name="Normal Table" w:semiHidden="1" w:unhideWhenUsed="1"/>
     <w:lsdException w:name="annotation subject" w:semiHidden="1" w:unhideWhenUsed="1"/>
     <w:lsdException w:name="No List" w:semiHidden="1" w:unhideWhenUsed="1"/>
     <w:lsdException w:name="Outline List 1" w:semiHidden="1" w:unhideWhenUsed="1"/>
@@ -2003,8 +2015,10 @@
     <w:lsdException w:name="Table Subtle 2" w:semiHidden="1" w:unhideWhenUsed="1"/>
     <w:lsdException w:name="Table Web 1" w:semiHidden="1" w:unhideWhenUsed="1"/>
     <w:lsdException w:name="Table Web 2" w:semiHidden="1" w:unhideWhenUsed="1"/>
+    <w:lsdException w:name="Table Web 3" w:semiHidden="1" w:unhideWhenUsed="1"/>
     <w:lsdException w:name="Balloon Text" w:semiHidden="1" w:unhideWhenUsed="1"/>
     <w:lsdException w:name="Table Grid" w:uiPriority="39"/>
+    <w:lsdException w:name="Table Theme" w:semiHidden="1" w:unhideWhenUsed="1"/>
     <w:lsdException w:name="Placeholder Text" w:semiHidden="1"/>
     <w:lsdException w:name="No Spacing" w:uiPriority="1" w:qFormat="1"/>
     <w:lsdException w:name="Light Shading" w:uiPriority="60"/>

</xml_diff>

<commit_message>
fixed formatting for submission materials
</commit_message>
<xml_diff>
--- a/Manuscripts/CoverLetter.docx
+++ b/Manuscripts/CoverLetter.docx
@@ -1,6 +1,6 @@
 
 <file path=word/document.xml><?xml version="1.0" encoding="utf-8"?>
-<w:document xmlns:wpc="http://schemas.microsoft.com/office/word/2010/wordprocessingCanvas" xmlns:cx="http://schemas.microsoft.com/office/drawing/2014/chartex" xmlns:cx1="http://schemas.microsoft.com/office/drawing/2015/9/8/chartex" xmlns:cx2="http://schemas.microsoft.com/office/drawing/2015/10/21/chartex" xmlns:cx3="http://schemas.microsoft.com/office/drawing/2016/5/9/chartex" xmlns:cx4="http://schemas.microsoft.com/office/drawing/2016/5/10/chartex" xmlns:cx5="http://schemas.microsoft.com/office/drawing/2016/5/11/chartex" xmlns:cx6="http://schemas.microsoft.com/office/drawing/2016/5/12/chartex" xmlns:cx7="http://schemas.microsoft.com/office/drawing/2016/5/13/chartex" xmlns:cx8="http://schemas.microsoft.com/office/drawing/2016/5/14/chartex" xmlns:mc="http://schemas.openxmlformats.org/markup-compatibility/2006" xmlns:aink="http://schemas.microsoft.com/office/drawing/2016/ink" xmlns:am3d="http://schemas.microsoft.com/office/drawing/2017/model3d" xmlns:o="urn:schemas-microsoft-com:office:office" xmlns:r="http://schemas.openxmlformats.org/officeDocument/2006/relationships" xmlns:m="http://schemas.openxmlformats.org/officeDocument/2006/math" xmlns:v="urn:schemas-microsoft-com:vml" xmlns:wp14="http://schemas.microsoft.com/office/word/2010/wordprocessingDrawing" xmlns:wp="http://schemas.openxmlformats.org/drawingml/2006/wordprocessingDrawing" xmlns:w10="urn:schemas-microsoft-com:office:word" xmlns:w="http://schemas.openxmlformats.org/wordprocessingml/2006/main" xmlns:w14="http://schemas.microsoft.com/office/word/2010/wordml" xmlns:w15="http://schemas.microsoft.com/office/word/2012/wordml" xmlns:w16cex="http://schemas.microsoft.com/office/word/2018/wordml/cex" xmlns:w16cid="http://schemas.microsoft.com/office/word/2016/wordml/cid" xmlns:w16="http://schemas.microsoft.com/office/word/2018/wordml" xmlns:w16sdtdh="http://schemas.microsoft.com/office/word/2020/wordml/sdtdatahash" xmlns:w16se="http://schemas.microsoft.com/office/word/2015/wordml/symex" xmlns:wpg="http://schemas.microsoft.com/office/word/2010/wordprocessingGroup" xmlns:wpi="http://schemas.microsoft.com/office/word/2010/wordprocessingInk" xmlns:wne="http://schemas.microsoft.com/office/word/2006/wordml" xmlns:wps="http://schemas.microsoft.com/office/word/2010/wordprocessingShape" mc:Ignorable="w14 w15 w16se w16cid w16 w16cex w16sdtdh wp14">
+<w:document xmlns:wpc="http://schemas.microsoft.com/office/word/2010/wordprocessingCanvas" xmlns:cx="http://schemas.microsoft.com/office/drawing/2014/chartex" xmlns:cx1="http://schemas.microsoft.com/office/drawing/2015/9/8/chartex" xmlns:cx2="http://schemas.microsoft.com/office/drawing/2015/10/21/chartex" xmlns:cx3="http://schemas.microsoft.com/office/drawing/2016/5/9/chartex" xmlns:cx4="http://schemas.microsoft.com/office/drawing/2016/5/10/chartex" xmlns:cx5="http://schemas.microsoft.com/office/drawing/2016/5/11/chartex" xmlns:cx6="http://schemas.microsoft.com/office/drawing/2016/5/12/chartex" xmlns:cx7="http://schemas.microsoft.com/office/drawing/2016/5/13/chartex" xmlns:cx8="http://schemas.microsoft.com/office/drawing/2016/5/14/chartex" xmlns:mc="http://schemas.openxmlformats.org/markup-compatibility/2006" xmlns:aink="http://schemas.microsoft.com/office/drawing/2016/ink" xmlns:am3d="http://schemas.microsoft.com/office/drawing/2017/model3d" xmlns:o="urn:schemas-microsoft-com:office:office" xmlns:oel="http://schemas.microsoft.com/office/2019/extlst" xmlns:r="http://schemas.openxmlformats.org/officeDocument/2006/relationships" xmlns:m="http://schemas.openxmlformats.org/officeDocument/2006/math" xmlns:v="urn:schemas-microsoft-com:vml" xmlns:wp14="http://schemas.microsoft.com/office/word/2010/wordprocessingDrawing" xmlns:wp="http://schemas.openxmlformats.org/drawingml/2006/wordprocessingDrawing" xmlns:w10="urn:schemas-microsoft-com:office:word" xmlns:w="http://schemas.openxmlformats.org/wordprocessingml/2006/main" xmlns:w14="http://schemas.microsoft.com/office/word/2010/wordml" xmlns:w15="http://schemas.microsoft.com/office/word/2012/wordml" xmlns:w16cex="http://schemas.microsoft.com/office/word/2018/wordml/cex" xmlns:w16cid="http://schemas.microsoft.com/office/word/2016/wordml/cid" xmlns:w16="http://schemas.microsoft.com/office/word/2018/wordml" xmlns:w16sdtdh="http://schemas.microsoft.com/office/word/2020/wordml/sdtdatahash" xmlns:w16se="http://schemas.microsoft.com/office/word/2015/wordml/symex" xmlns:wpg="http://schemas.microsoft.com/office/word/2010/wordprocessingGroup" xmlns:wpi="http://schemas.microsoft.com/office/word/2010/wordprocessingInk" xmlns:wne="http://schemas.microsoft.com/office/word/2006/wordml" xmlns:wps="http://schemas.microsoft.com/office/word/2010/wordprocessingShape" mc:Ignorable="w14 w15 w16se w16cid w16 w16cex w16sdtdh wp14">
   <w:body>
     <w:p>
       <w:pPr>
@@ -259,7 +259,15 @@
           <w:sz w:val="22"/>
           <w:szCs w:val="22"/>
         </w:rPr>
-        <w:t>Gestational Early-Time Restricted Feeding Results in Sex-Specific Glucose Intolerance in Adult Male Offspring</w:t>
+        <w:t xml:space="preserve">Gestational Early-Time Restricted Feeding Results in Sex-Specific Glucose Intolerance in Adult Male </w:t>
+      </w:r>
+      <w:r>
+        <w:rPr>
+          <w:rFonts w:ascii="Palatino Linotype" w:hAnsi="Palatino Linotype"/>
+          <w:sz w:val="22"/>
+          <w:szCs w:val="22"/>
+        </w:rPr>
+        <w:t>Mice</w:t>
       </w:r>
       <w:r>
         <w:rPr>
@@ -1577,7 +1585,7 @@
 </file>
 
 <file path=word/numbering.xml><?xml version="1.0" encoding="utf-8"?>
-<w:numbering xmlns:wpc="http://schemas.microsoft.com/office/word/2010/wordprocessingCanvas" xmlns:cx="http://schemas.microsoft.com/office/drawing/2014/chartex" xmlns:cx1="http://schemas.microsoft.com/office/drawing/2015/9/8/chartex" xmlns:cx2="http://schemas.microsoft.com/office/drawing/2015/10/21/chartex" xmlns:cx3="http://schemas.microsoft.com/office/drawing/2016/5/9/chartex" xmlns:cx4="http://schemas.microsoft.com/office/drawing/2016/5/10/chartex" xmlns:cx5="http://schemas.microsoft.com/office/drawing/2016/5/11/chartex" xmlns:cx6="http://schemas.microsoft.com/office/drawing/2016/5/12/chartex" xmlns:cx7="http://schemas.microsoft.com/office/drawing/2016/5/13/chartex" xmlns:cx8="http://schemas.microsoft.com/office/drawing/2016/5/14/chartex" xmlns:mc="http://schemas.openxmlformats.org/markup-compatibility/2006" xmlns:aink="http://schemas.microsoft.com/office/drawing/2016/ink" xmlns:am3d="http://schemas.microsoft.com/office/drawing/2017/model3d" xmlns:o="urn:schemas-microsoft-com:office:office" xmlns:r="http://schemas.openxmlformats.org/officeDocument/2006/relationships" xmlns:m="http://schemas.openxmlformats.org/officeDocument/2006/math" xmlns:v="urn:schemas-microsoft-com:vml" xmlns:wp14="http://schemas.microsoft.com/office/word/2010/wordprocessingDrawing" xmlns:wp="http://schemas.openxmlformats.org/drawingml/2006/wordprocessingDrawing" xmlns:w10="urn:schemas-microsoft-com:office:word" xmlns:w="http://schemas.openxmlformats.org/wordprocessingml/2006/main" xmlns:w14="http://schemas.microsoft.com/office/word/2010/wordml" xmlns:w15="http://schemas.microsoft.com/office/word/2012/wordml" xmlns:w16cex="http://schemas.microsoft.com/office/word/2018/wordml/cex" xmlns:w16cid="http://schemas.microsoft.com/office/word/2016/wordml/cid" xmlns:w16="http://schemas.microsoft.com/office/word/2018/wordml" xmlns:w16sdtdh="http://schemas.microsoft.com/office/word/2020/wordml/sdtdatahash" xmlns:w16se="http://schemas.microsoft.com/office/word/2015/wordml/symex" xmlns:wpg="http://schemas.microsoft.com/office/word/2010/wordprocessingGroup" xmlns:wpi="http://schemas.microsoft.com/office/word/2010/wordprocessingInk" xmlns:wne="http://schemas.microsoft.com/office/word/2006/wordml" xmlns:wps="http://schemas.microsoft.com/office/word/2010/wordprocessingShape" mc:Ignorable="w14 w15 w16se w16cid w16 w16cex w16sdtdh wp14">
+<w:numbering xmlns:wpc="http://schemas.microsoft.com/office/word/2010/wordprocessingCanvas" xmlns:cx="http://schemas.microsoft.com/office/drawing/2014/chartex" xmlns:cx1="http://schemas.microsoft.com/office/drawing/2015/9/8/chartex" xmlns:cx2="http://schemas.microsoft.com/office/drawing/2015/10/21/chartex" xmlns:cx3="http://schemas.microsoft.com/office/drawing/2016/5/9/chartex" xmlns:cx4="http://schemas.microsoft.com/office/drawing/2016/5/10/chartex" xmlns:cx5="http://schemas.microsoft.com/office/drawing/2016/5/11/chartex" xmlns:cx6="http://schemas.microsoft.com/office/drawing/2016/5/12/chartex" xmlns:cx7="http://schemas.microsoft.com/office/drawing/2016/5/13/chartex" xmlns:cx8="http://schemas.microsoft.com/office/drawing/2016/5/14/chartex" xmlns:mc="http://schemas.openxmlformats.org/markup-compatibility/2006" xmlns:aink="http://schemas.microsoft.com/office/drawing/2016/ink" xmlns:am3d="http://schemas.microsoft.com/office/drawing/2017/model3d" xmlns:o="urn:schemas-microsoft-com:office:office" xmlns:oel="http://schemas.microsoft.com/office/2019/extlst" xmlns:r="http://schemas.openxmlformats.org/officeDocument/2006/relationships" xmlns:m="http://schemas.openxmlformats.org/officeDocument/2006/math" xmlns:v="urn:schemas-microsoft-com:vml" xmlns:wp14="http://schemas.microsoft.com/office/word/2010/wordprocessingDrawing" xmlns:wp="http://schemas.openxmlformats.org/drawingml/2006/wordprocessingDrawing" xmlns:w10="urn:schemas-microsoft-com:office:word" xmlns:w="http://schemas.openxmlformats.org/wordprocessingml/2006/main" xmlns:w14="http://schemas.microsoft.com/office/word/2010/wordml" xmlns:w15="http://schemas.microsoft.com/office/word/2012/wordml" xmlns:w16cex="http://schemas.microsoft.com/office/word/2018/wordml/cex" xmlns:w16cid="http://schemas.microsoft.com/office/word/2016/wordml/cid" xmlns:w16="http://schemas.microsoft.com/office/word/2018/wordml" xmlns:w16sdtdh="http://schemas.microsoft.com/office/word/2020/wordml/sdtdatahash" xmlns:w16se="http://schemas.microsoft.com/office/word/2015/wordml/symex" xmlns:wpg="http://schemas.microsoft.com/office/word/2010/wordprocessingGroup" xmlns:wpi="http://schemas.microsoft.com/office/word/2010/wordprocessingInk" xmlns:wne="http://schemas.microsoft.com/office/word/2006/wordml" xmlns:wps="http://schemas.microsoft.com/office/word/2010/wordprocessingShape" mc:Ignorable="w14 w15 w16se w16cid w16 w16cex w16sdtdh wp14">
   <w:abstractNum w:abstractNumId="0" w15:restartNumberingAfterBreak="0">
     <w:nsid w:val="20A45E94"/>
     <w:multiLevelType w:val="hybridMultilevel"/>
@@ -1840,10 +1848,10 @@
       </w:rPr>
     </w:lvl>
   </w:abstractNum>
-  <w:num w:numId="1">
+  <w:num w:numId="1" w16cid:durableId="419110112">
     <w:abstractNumId w:val="0"/>
   </w:num>
-  <w:num w:numId="2">
+  <w:num w:numId="2" w16cid:durableId="2059163934">
     <w:abstractNumId w:val="1"/>
   </w:num>
 </w:numbering>

</xml_diff>